<commit_message>
new security add routers
</commit_message>
<xml_diff>
--- a/Informe/Informe_Caso_Estudio.docx
+++ b/Informe/Informe_Caso_Estudio.docx
@@ -17237,63 +17237,58 @@
           <w:numId w:val="21"/>
         </w:numPr>
         <w:rPr>
-          <w:lang w:val="es-ES"/>
-        </w:rPr>
-      </w:pPr>
-      <w:r>
-        <w:rPr>
-          <w:highlight w:val="green"/>
+          <w:highlight w:val="yellow"/>
+          <w:lang w:val="es-ES"/>
+        </w:rPr>
+      </w:pPr>
+      <w:r>
+        <w:rPr>
+          <w:highlight w:val="yellow"/>
           <w:lang w:val="es-ES"/>
         </w:rPr>
         <w:t>Los servidores</w:t>
       </w:r>
       <w:r>
         <w:rPr>
-          <w:highlight w:val="green"/>
+          <w:highlight w:val="yellow"/>
           <w:lang w:val="es-ES"/>
         </w:rPr>
         <w:t xml:space="preserve"> FTP</w:t>
       </w:r>
       <w:r>
         <w:rPr>
-          <w:highlight w:val="green"/>
+          <w:highlight w:val="yellow"/>
           <w:lang w:val="es-ES"/>
         </w:rPr>
         <w:t xml:space="preserve"> y TFTP</w:t>
       </w:r>
       <w:r>
         <w:rPr>
-          <w:highlight w:val="green"/>
+          <w:highlight w:val="yellow"/>
           <w:lang w:val="es-ES"/>
         </w:rPr>
         <w:t xml:space="preserve"> de la sede Bogotá sólo podrá</w:t>
       </w:r>
       <w:r>
         <w:rPr>
-          <w:highlight w:val="green"/>
+          <w:highlight w:val="yellow"/>
           <w:lang w:val="es-ES"/>
         </w:rPr>
         <w:t>n</w:t>
       </w:r>
       <w:r>
         <w:rPr>
-          <w:highlight w:val="green"/>
+          <w:highlight w:val="yellow"/>
           <w:lang w:val="es-ES"/>
         </w:rPr>
         <w:t xml:space="preserve"> ser accedido por </w:t>
       </w:r>
       <w:r>
         <w:rPr>
-          <w:highlight w:val="green"/>
-          <w:lang w:val="es-ES"/>
-        </w:rPr>
-        <w:t>los computadores de los administradores de cada sede, que estarán identificados con la siguiente dirección IP disponible en el segmento de Servidores de cada sede</w:t>
-      </w:r>
-      <w:r>
-        <w:rPr>
-          <w:lang w:val="es-ES"/>
-        </w:rPr>
-        <w:t>.</w:t>
+          <w:highlight w:val="yellow"/>
+          <w:lang w:val="es-ES"/>
+        </w:rPr>
+        <w:t>los computadores de los administradores de cada sede, que estarán identificados con la siguiente dirección IP disponible en el segmento de Servidores de cada sede.</w:t>
       </w:r>
     </w:p>
     <w:p>
@@ -17436,10 +17431,17 @@
       </w:pPr>
       <w:r>
         <w:rPr>
+          <w:highlight w:val="yellow"/>
+          <w:lang w:val="es-ES"/>
+        </w:rPr>
+        <w:t>El servicio de TELNET estará cerrado para todos, excepto a los dispositivos ubicados los segmentos de servidores</w:t>
+      </w:r>
+      <w:r>
+        <w:rPr>
           <w:highlight w:val="green"/>
           <w:lang w:val="es-ES"/>
         </w:rPr>
-        <w:t>El servicio de TELNET estará cerrado para todos, excepto a los dispositivos ubicados los segmentos de servidores.</w:t>
+        <w:t>.</w:t>
       </w:r>
     </w:p>
     <w:p>
@@ -18548,7 +18550,7 @@
         <v:path o:extrusionok="f" gradientshapeok="t" o:connecttype="rect"/>
         <o:lock v:ext="edit" aspectratio="t"/>
       </v:shapetype>
-      <v:shape id="_x0000_i1030" type="#_x0000_t75" style="width:11.25pt;height:11.25pt" o:bullet="t">
+      <v:shape id="_x0000_i1037" type="#_x0000_t75" style="width:11.25pt;height:11.25pt" o:bullet="t">
         <v:imagedata r:id="rId1" o:title="BD14565_"/>
       </v:shape>
     </w:pict>

</xml_diff>

<commit_message>
add www in serveres
</commit_message>
<xml_diff>
--- a/Informe/Informe_Caso_Estudio.docx
+++ b/Informe/Informe_Caso_Estudio.docx
@@ -22432,55 +22432,55 @@
           <w:numId w:val="21"/>
         </w:numPr>
         <w:rPr>
-          <w:highlight w:val="yellow"/>
-          <w:lang w:val="es-ES"/>
-        </w:rPr>
-      </w:pPr>
-      <w:r>
-        <w:rPr>
-          <w:highlight w:val="yellow"/>
+          <w:highlight w:val="green"/>
+          <w:lang w:val="es-ES"/>
+        </w:rPr>
+      </w:pPr>
+      <w:r>
+        <w:rPr>
+          <w:highlight w:val="green"/>
           <w:lang w:val="es-ES"/>
         </w:rPr>
         <w:t>Los servidores</w:t>
       </w:r>
       <w:r>
         <w:rPr>
-          <w:highlight w:val="yellow"/>
+          <w:highlight w:val="green"/>
           <w:lang w:val="es-ES"/>
         </w:rPr>
         <w:t xml:space="preserve"> FTP</w:t>
       </w:r>
       <w:r>
         <w:rPr>
-          <w:highlight w:val="yellow"/>
+          <w:highlight w:val="green"/>
           <w:lang w:val="es-ES"/>
         </w:rPr>
         <w:t xml:space="preserve"> y TFTP</w:t>
       </w:r>
       <w:r>
         <w:rPr>
-          <w:highlight w:val="yellow"/>
+          <w:highlight w:val="green"/>
           <w:lang w:val="es-ES"/>
         </w:rPr>
         <w:t xml:space="preserve"> de la sede Bogotá sólo podrá</w:t>
       </w:r>
       <w:r>
         <w:rPr>
-          <w:highlight w:val="yellow"/>
+          <w:highlight w:val="green"/>
           <w:lang w:val="es-ES"/>
         </w:rPr>
         <w:t>n</w:t>
       </w:r>
       <w:r>
         <w:rPr>
-          <w:highlight w:val="yellow"/>
+          <w:highlight w:val="green"/>
           <w:lang w:val="es-ES"/>
         </w:rPr>
         <w:t xml:space="preserve"> ser accedido por </w:t>
       </w:r>
       <w:r>
         <w:rPr>
-          <w:highlight w:val="yellow"/>
+          <w:highlight w:val="green"/>
           <w:lang w:val="es-ES"/>
         </w:rPr>
         <w:t>los computadores de los administradores de cada sede, que estarán identificados con la siguiente dirección IP disponible en el segmento de Servidores de cada sede.</w:t>
@@ -22619,13 +22619,13 @@
           <w:numId w:val="21"/>
         </w:numPr>
         <w:rPr>
-          <w:highlight w:val="yellow"/>
-          <w:lang w:val="es-ES"/>
-        </w:rPr>
-      </w:pPr>
-      <w:r>
-        <w:rPr>
-          <w:highlight w:val="yellow"/>
+          <w:highlight w:val="green"/>
+          <w:lang w:val="es-ES"/>
+        </w:rPr>
+      </w:pPr>
+      <w:r>
+        <w:rPr>
+          <w:highlight w:val="green"/>
           <w:lang w:val="es-ES"/>
         </w:rPr>
         <w:t>El servicio de TELNET estará cerrado para todos, excepto a los dispositivos ubicados los segmentos de servidores.</w:t>
@@ -23738,7 +23738,7 @@
         <v:path o:extrusionok="f" gradientshapeok="t" o:connecttype="rect"/>
         <o:lock v:ext="edit" aspectratio="t"/>
       </v:shapetype>
-      <v:shape id="_x0000_i1029" type="#_x0000_t75" style="width:11.25pt;height:11.25pt" o:bullet="t">
+      <v:shape id="_x0000_i1034" type="#_x0000_t75" style="width:11.25pt;height:11.25pt" o:bullet="t">
         <v:imagedata r:id="rId1" o:title="BD14565_"/>
       </v:shape>
     </w:pict>

</xml_diff>

<commit_message>
add dhcp in word
</commit_message>
<xml_diff>
--- a/Informe/Informe_Caso_Estudio.docx
+++ b/Informe/Informe_Caso_Estudio.docx
@@ -21885,6 +21885,13 @@
                 <w:lang w:val="es-ES"/>
               </w:rPr>
             </w:pPr>
+            <w:r>
+              <w:rPr>
+                <w:b/>
+                <w:lang w:val="es-ES"/>
+              </w:rPr>
+              <w:t>HTTP</w:t>
+            </w:r>
           </w:p>
         </w:tc>
         <w:tc>
@@ -21899,6 +21906,12 @@
                 <w:lang w:val="es-ES"/>
               </w:rPr>
             </w:pPr>
+            <w:r>
+              <w:rPr>
+                <w:lang w:val="es-ES"/>
+              </w:rPr>
+              <w:t>Girardot</w:t>
+            </w:r>
           </w:p>
         </w:tc>
         <w:tc>
@@ -21913,6 +21926,12 @@
                 <w:lang w:val="es-ES"/>
               </w:rPr>
             </w:pPr>
+            <w:r>
+              <w:rPr>
+                <w:lang w:val="es-ES"/>
+              </w:rPr>
+              <w:t>Web</w:t>
+            </w:r>
           </w:p>
         </w:tc>
         <w:tc>
@@ -21927,6 +21946,12 @@
                 <w:lang w:val="es-ES"/>
               </w:rPr>
             </w:pPr>
+            <w:r>
+              <w:rPr>
+                <w:lang w:val="es-ES"/>
+              </w:rPr>
+              <w:t>10.3.160.2</w:t>
+            </w:r>
           </w:p>
         </w:tc>
         <w:tc>
@@ -21940,6 +21965,12 @@
                 <w:lang w:val="es-ES"/>
               </w:rPr>
             </w:pPr>
+            <w:r>
+              <w:rPr>
+                <w:lang w:val="es-ES"/>
+              </w:rPr>
+              <w:t>F0/2</w:t>
+            </w:r>
           </w:p>
         </w:tc>
       </w:tr>
@@ -21957,6 +21988,13 @@
                 <w:lang w:val="es-ES"/>
               </w:rPr>
             </w:pPr>
+            <w:r>
+              <w:rPr>
+                <w:b/>
+                <w:lang w:val="es-ES"/>
+              </w:rPr>
+              <w:t>HTTP</w:t>
+            </w:r>
           </w:p>
         </w:tc>
         <w:tc>
@@ -21971,6 +22009,12 @@
                 <w:lang w:val="es-ES"/>
               </w:rPr>
             </w:pPr>
+            <w:r>
+              <w:rPr>
+                <w:lang w:val="es-ES"/>
+              </w:rPr>
+              <w:t>Pereira</w:t>
+            </w:r>
           </w:p>
         </w:tc>
         <w:tc>
@@ -21985,6 +22029,12 @@
                 <w:lang w:val="es-ES"/>
               </w:rPr>
             </w:pPr>
+            <w:r>
+              <w:rPr>
+                <w:lang w:val="es-ES"/>
+              </w:rPr>
+              <w:t>Web</w:t>
+            </w:r>
           </w:p>
         </w:tc>
         <w:tc>
@@ -21999,6 +22049,12 @@
                 <w:lang w:val="es-ES"/>
               </w:rPr>
             </w:pPr>
+            <w:r>
+              <w:rPr>
+                <w:lang w:val="es-ES"/>
+              </w:rPr>
+              <w:t>10.3.192.130</w:t>
+            </w:r>
           </w:p>
         </w:tc>
         <w:tc>
@@ -22012,6 +22068,12 @@
                 <w:lang w:val="es-ES"/>
               </w:rPr>
             </w:pPr>
+            <w:r>
+              <w:rPr>
+                <w:lang w:val="es-ES"/>
+              </w:rPr>
+              <w:t>F0/3</w:t>
+            </w:r>
           </w:p>
         </w:tc>
       </w:tr>
@@ -22650,6 +22712,12 @@
           <w:highlight w:val="green"/>
           <w:lang w:val="es-ES"/>
         </w:rPr>
+        <w:sectPr>
+          <w:pgSz w:w="12242" w:h="15842" w:code="1"/>
+          <w:pgMar w:top="2268" w:right="1701" w:bottom="1729" w:left="1701" w:header="737" w:footer="737" w:gutter="0"/>
+          <w:cols w:space="708"/>
+          <w:docGrid w:linePitch="360"/>
+        </w:sectPr>
       </w:pPr>
       <w:r>
         <w:rPr>
@@ -22665,11 +22733,24 @@
         </w:rPr>
         <w:t xml:space="preserve">los servicios de </w:t>
       </w:r>
-      <w:r>
+    </w:p>
+    <w:p>
+      <w:pPr>
+        <w:numPr>
+          <w:ilvl w:val="2"/>
+          <w:numId w:val="21"/>
+        </w:numPr>
         <w:rPr>
           <w:highlight w:val="green"/>
           <w:lang w:val="es-ES"/>
         </w:rPr>
+      </w:pPr>
+      <w:r>
+        <w:rPr>
+          <w:highlight w:val="green"/>
+          <w:lang w:val="es-ES"/>
+        </w:rPr>
+        <w:lastRenderedPageBreak/>
         <w:t>Messenger.</w:t>
       </w:r>
     </w:p>
@@ -22684,7 +22765,6 @@
         <w:rPr>
           <w:lang w:val="es-ES"/>
         </w:rPr>
-        <w:lastRenderedPageBreak/>
         <w:t xml:space="preserve"> </w:t>
       </w:r>
       <w:r>
@@ -22800,7 +22880,7 @@
     </w:p>
     <w:tbl>
       <w:tblPr>
-        <w:tblW w:w="9275" w:type="dxa"/>
+        <w:tblW w:w="13593" w:type="dxa"/>
         <w:tblBorders>
           <w:top w:val="single" w:sz="12" w:space="0" w:color="000000"/>
           <w:left w:val="single" w:sz="12" w:space="0" w:color="000000"/>
@@ -22813,17 +22893,17 @@
         <w:tblLook w:val="04A0" w:firstRow="1" w:lastRow="0" w:firstColumn="1" w:lastColumn="0" w:noHBand="0" w:noVBand="1"/>
       </w:tblPr>
       <w:tblGrid>
-        <w:gridCol w:w="1668"/>
-        <w:gridCol w:w="1559"/>
-        <w:gridCol w:w="1559"/>
-        <w:gridCol w:w="1276"/>
-        <w:gridCol w:w="1559"/>
-        <w:gridCol w:w="1654"/>
+        <w:gridCol w:w="2112"/>
+        <w:gridCol w:w="2126"/>
+        <w:gridCol w:w="3260"/>
+        <w:gridCol w:w="2693"/>
+        <w:gridCol w:w="1701"/>
+        <w:gridCol w:w="1701"/>
       </w:tblGrid>
       <w:tr>
         <w:tc>
           <w:tcPr>
-            <w:tcW w:w="1668" w:type="dxa"/>
+            <w:tcW w:w="2112" w:type="dxa"/>
             <w:shd w:val="clear" w:color="auto" w:fill="0F243E"/>
           </w:tcPr>
           <w:p>
@@ -22865,7 +22945,7 @@
         </w:tc>
         <w:tc>
           <w:tcPr>
-            <w:tcW w:w="1559" w:type="dxa"/>
+            <w:tcW w:w="2126" w:type="dxa"/>
             <w:shd w:val="clear" w:color="auto" w:fill="0F243E"/>
           </w:tcPr>
           <w:p>
@@ -22896,7 +22976,7 @@
         </w:tc>
         <w:tc>
           <w:tcPr>
-            <w:tcW w:w="1559" w:type="dxa"/>
+            <w:tcW w:w="3260" w:type="dxa"/>
             <w:shd w:val="clear" w:color="auto" w:fill="0F243E"/>
           </w:tcPr>
           <w:p>
@@ -22927,7 +23007,7 @@
         </w:tc>
         <w:tc>
           <w:tcPr>
-            <w:tcW w:w="1276" w:type="dxa"/>
+            <w:tcW w:w="2693" w:type="dxa"/>
             <w:shd w:val="clear" w:color="auto" w:fill="0F243E"/>
           </w:tcPr>
           <w:p>
@@ -22958,7 +23038,7 @@
         </w:tc>
         <w:tc>
           <w:tcPr>
-            <w:tcW w:w="1559" w:type="dxa"/>
+            <w:tcW w:w="1701" w:type="dxa"/>
             <w:shd w:val="clear" w:color="auto" w:fill="0F243E"/>
           </w:tcPr>
           <w:p>
@@ -22989,7 +23069,7 @@
         </w:tc>
         <w:tc>
           <w:tcPr>
-            <w:tcW w:w="1654" w:type="dxa"/>
+            <w:tcW w:w="1701" w:type="dxa"/>
             <w:shd w:val="clear" w:color="auto" w:fill="0F243E"/>
           </w:tcPr>
           <w:p>
@@ -23022,255 +23102,1016 @@
       <w:tr>
         <w:tc>
           <w:tcPr>
-            <w:tcW w:w="1668" w:type="dxa"/>
-            <w:shd w:val="clear" w:color="auto" w:fill="auto"/>
-          </w:tcPr>
-          <w:p>
-            <w:pPr>
-              <w:ind w:left="0" w:firstLine="0"/>
-              <w:rPr>
-                <w:b/>
-                <w:lang w:val="es-ES"/>
-              </w:rPr>
-            </w:pPr>
-          </w:p>
-        </w:tc>
-        <w:tc>
-          <w:tcPr>
-            <w:tcW w:w="1559" w:type="dxa"/>
-            <w:shd w:val="clear" w:color="auto" w:fill="auto"/>
-          </w:tcPr>
-          <w:p>
-            <w:pPr>
-              <w:ind w:left="0" w:firstLine="0"/>
-              <w:rPr>
-                <w:lang w:val="es-ES"/>
-              </w:rPr>
-            </w:pPr>
-          </w:p>
-        </w:tc>
-        <w:tc>
-          <w:tcPr>
-            <w:tcW w:w="1559" w:type="dxa"/>
-            <w:shd w:val="clear" w:color="auto" w:fill="auto"/>
-          </w:tcPr>
-          <w:p>
-            <w:pPr>
-              <w:ind w:left="0" w:firstLine="0"/>
-              <w:rPr>
-                <w:lang w:val="es-ES"/>
-              </w:rPr>
-            </w:pPr>
-          </w:p>
-        </w:tc>
-        <w:tc>
-          <w:tcPr>
-            <w:tcW w:w="1276" w:type="dxa"/>
-            <w:shd w:val="clear" w:color="auto" w:fill="auto"/>
-          </w:tcPr>
-          <w:p>
-            <w:pPr>
-              <w:ind w:left="0" w:firstLine="0"/>
-              <w:rPr>
-                <w:lang w:val="es-ES"/>
-              </w:rPr>
-            </w:pPr>
-          </w:p>
-        </w:tc>
-        <w:tc>
-          <w:tcPr>
-            <w:tcW w:w="1559" w:type="dxa"/>
-          </w:tcPr>
-          <w:p>
-            <w:pPr>
-              <w:ind w:left="0" w:firstLine="0"/>
-              <w:rPr>
-                <w:lang w:val="es-ES"/>
-              </w:rPr>
-            </w:pPr>
-          </w:p>
-        </w:tc>
-        <w:tc>
-          <w:tcPr>
-            <w:tcW w:w="1654" w:type="dxa"/>
-          </w:tcPr>
-          <w:p>
-            <w:pPr>
-              <w:ind w:left="0" w:firstLine="0"/>
-              <w:rPr>
-                <w:lang w:val="es-ES"/>
-              </w:rPr>
-            </w:pPr>
+            <w:tcW w:w="2112" w:type="dxa"/>
+            <w:shd w:val="clear" w:color="auto" w:fill="auto"/>
+          </w:tcPr>
+          <w:p>
+            <w:pPr>
+              <w:ind w:left="0" w:firstLine="0"/>
+              <w:rPr>
+                <w:b/>
+                <w:lang w:val="es-ES"/>
+              </w:rPr>
+            </w:pPr>
+            <w:r>
+              <w:rPr>
+                <w:b/>
+                <w:lang w:val="es-ES"/>
+              </w:rPr>
+              <w:t>Universidad</w:t>
+            </w:r>
+          </w:p>
+        </w:tc>
+        <w:tc>
+          <w:tcPr>
+            <w:tcW w:w="2126" w:type="dxa"/>
+            <w:shd w:val="clear" w:color="auto" w:fill="auto"/>
+          </w:tcPr>
+          <w:p>
+            <w:pPr>
+              <w:ind w:left="0" w:firstLine="0"/>
+              <w:rPr>
+                <w:lang w:val="es-ES"/>
+              </w:rPr>
+            </w:pPr>
+            <w:r>
+              <w:rPr>
+                <w:lang w:val="es-ES"/>
+              </w:rPr>
+              <w:t>10.2.0.0/17</w:t>
+            </w:r>
+          </w:p>
+        </w:tc>
+        <w:tc>
+          <w:tcPr>
+            <w:tcW w:w="3260" w:type="dxa"/>
+            <w:shd w:val="clear" w:color="auto" w:fill="auto"/>
+          </w:tcPr>
+          <w:p>
+            <w:pPr>
+              <w:ind w:left="0" w:firstLine="0"/>
+              <w:rPr>
+                <w:lang w:val="es-ES"/>
+              </w:rPr>
+            </w:pPr>
+            <w:r>
+              <w:rPr>
+                <w:lang w:val="es-ES"/>
+              </w:rPr>
+              <w:t>10.2.0.1-10.2.0.10</w:t>
+            </w:r>
+          </w:p>
+        </w:tc>
+        <w:tc>
+          <w:tcPr>
+            <w:tcW w:w="2693" w:type="dxa"/>
+            <w:shd w:val="clear" w:color="auto" w:fill="auto"/>
+          </w:tcPr>
+          <w:p>
+            <w:pPr>
+              <w:ind w:left="0" w:firstLine="0"/>
+              <w:rPr>
+                <w:lang w:val="es-ES"/>
+              </w:rPr>
+            </w:pPr>
+            <w:r>
+              <w:rPr>
+                <w:lang w:val="es-ES"/>
+              </w:rPr>
+              <w:t>Ucundinamarca.edu.co</w:t>
+            </w:r>
+          </w:p>
+        </w:tc>
+        <w:tc>
+          <w:tcPr>
+            <w:tcW w:w="1701" w:type="dxa"/>
+          </w:tcPr>
+          <w:p>
+            <w:pPr>
+              <w:ind w:left="0" w:firstLine="0"/>
+              <w:rPr>
+                <w:lang w:val="es-ES"/>
+              </w:rPr>
+            </w:pPr>
+            <w:r>
+              <w:rPr>
+                <w:lang w:val="es-ES"/>
+              </w:rPr>
+              <w:t>10.2.0.1</w:t>
+            </w:r>
+          </w:p>
+        </w:tc>
+        <w:tc>
+          <w:tcPr>
+            <w:tcW w:w="1701" w:type="dxa"/>
+          </w:tcPr>
+          <w:p>
+            <w:pPr>
+              <w:ind w:left="0" w:firstLine="0"/>
+              <w:rPr>
+                <w:lang w:val="es-ES"/>
+              </w:rPr>
+            </w:pPr>
+            <w:r>
+              <w:rPr>
+                <w:lang w:val="es-ES"/>
+              </w:rPr>
+              <w:t>200.20.30.4</w:t>
+            </w:r>
           </w:p>
         </w:tc>
       </w:tr>
       <w:tr>
         <w:tc>
           <w:tcPr>
-            <w:tcW w:w="1668" w:type="dxa"/>
-            <w:shd w:val="clear" w:color="auto" w:fill="auto"/>
-          </w:tcPr>
-          <w:p>
-            <w:pPr>
-              <w:ind w:left="0" w:firstLine="0"/>
-              <w:rPr>
-                <w:b/>
-                <w:lang w:val="es-ES"/>
-              </w:rPr>
-            </w:pPr>
-          </w:p>
-        </w:tc>
-        <w:tc>
-          <w:tcPr>
-            <w:tcW w:w="1559" w:type="dxa"/>
-            <w:shd w:val="clear" w:color="auto" w:fill="auto"/>
-          </w:tcPr>
-          <w:p>
-            <w:pPr>
-              <w:ind w:left="0" w:firstLine="0"/>
-              <w:rPr>
-                <w:lang w:val="es-ES"/>
-              </w:rPr>
-            </w:pPr>
-          </w:p>
-        </w:tc>
-        <w:tc>
-          <w:tcPr>
-            <w:tcW w:w="1559" w:type="dxa"/>
-            <w:shd w:val="clear" w:color="auto" w:fill="auto"/>
-          </w:tcPr>
-          <w:p>
-            <w:pPr>
-              <w:ind w:left="0" w:firstLine="0"/>
-              <w:rPr>
-                <w:lang w:val="es-ES"/>
-              </w:rPr>
-            </w:pPr>
-          </w:p>
-        </w:tc>
-        <w:tc>
-          <w:tcPr>
-            <w:tcW w:w="1276" w:type="dxa"/>
-            <w:shd w:val="clear" w:color="auto" w:fill="auto"/>
-          </w:tcPr>
-          <w:p>
-            <w:pPr>
-              <w:ind w:left="0" w:firstLine="0"/>
-              <w:rPr>
-                <w:lang w:val="es-ES"/>
-              </w:rPr>
-            </w:pPr>
-          </w:p>
-        </w:tc>
-        <w:tc>
-          <w:tcPr>
-            <w:tcW w:w="1559" w:type="dxa"/>
-          </w:tcPr>
-          <w:p>
-            <w:pPr>
-              <w:ind w:left="0" w:firstLine="0"/>
-              <w:rPr>
-                <w:lang w:val="es-ES"/>
-              </w:rPr>
-            </w:pPr>
-          </w:p>
-        </w:tc>
-        <w:tc>
-          <w:tcPr>
-            <w:tcW w:w="1654" w:type="dxa"/>
-          </w:tcPr>
-          <w:p>
-            <w:pPr>
-              <w:ind w:left="0" w:firstLine="0"/>
-              <w:rPr>
-                <w:lang w:val="es-ES"/>
-              </w:rPr>
-            </w:pPr>
+            <w:tcW w:w="2112" w:type="dxa"/>
+            <w:shd w:val="clear" w:color="auto" w:fill="auto"/>
+          </w:tcPr>
+          <w:p>
+            <w:pPr>
+              <w:ind w:left="0" w:firstLine="0"/>
+              <w:rPr>
+                <w:b/>
+                <w:lang w:val="es-ES"/>
+              </w:rPr>
+            </w:pPr>
+            <w:proofErr w:type="spellStart"/>
+            <w:r>
+              <w:rPr>
+                <w:b/>
+                <w:lang w:val="es-ES"/>
+              </w:rPr>
+              <w:t>Bogota-admin</w:t>
+            </w:r>
+            <w:proofErr w:type="spellEnd"/>
+          </w:p>
+        </w:tc>
+        <w:tc>
+          <w:tcPr>
+            <w:tcW w:w="2126" w:type="dxa"/>
+            <w:shd w:val="clear" w:color="auto" w:fill="auto"/>
+          </w:tcPr>
+          <w:p>
+            <w:pPr>
+              <w:ind w:left="0" w:firstLine="0"/>
+              <w:rPr>
+                <w:lang w:val="es-ES"/>
+              </w:rPr>
+            </w:pPr>
+            <w:r>
+              <w:rPr>
+                <w:lang w:val="es-ES"/>
+              </w:rPr>
+              <w:t>10.0.0.0/16</w:t>
+            </w:r>
+          </w:p>
+        </w:tc>
+        <w:tc>
+          <w:tcPr>
+            <w:tcW w:w="3260" w:type="dxa"/>
+            <w:shd w:val="clear" w:color="auto" w:fill="auto"/>
+          </w:tcPr>
+          <w:p>
+            <w:pPr>
+              <w:ind w:left="0" w:firstLine="0"/>
+              <w:rPr>
+                <w:lang w:val="es-ES"/>
+              </w:rPr>
+            </w:pPr>
+            <w:r>
+              <w:rPr>
+                <w:lang w:val="es-ES"/>
+              </w:rPr>
+              <w:t>10.0.0.1-10.0.0.10</w:t>
+            </w:r>
+          </w:p>
+        </w:tc>
+        <w:tc>
+          <w:tcPr>
+            <w:tcW w:w="2693" w:type="dxa"/>
+            <w:shd w:val="clear" w:color="auto" w:fill="auto"/>
+          </w:tcPr>
+          <w:p>
+            <w:pPr>
+              <w:ind w:left="0" w:firstLine="0"/>
+              <w:rPr>
+                <w:lang w:val="es-ES"/>
+              </w:rPr>
+            </w:pPr>
+            <w:r>
+              <w:rPr>
+                <w:lang w:val="es-ES"/>
+              </w:rPr>
+              <w:t>Ucundinamarca.edu.co</w:t>
+            </w:r>
+          </w:p>
+        </w:tc>
+        <w:tc>
+          <w:tcPr>
+            <w:tcW w:w="1701" w:type="dxa"/>
+          </w:tcPr>
+          <w:p>
+            <w:pPr>
+              <w:ind w:left="0" w:firstLine="0"/>
+              <w:rPr>
+                <w:lang w:val="es-ES"/>
+              </w:rPr>
+            </w:pPr>
+            <w:r>
+              <w:rPr>
+                <w:lang w:val="es-ES"/>
+              </w:rPr>
+              <w:t>10.0.0.1</w:t>
+            </w:r>
+          </w:p>
+        </w:tc>
+        <w:tc>
+          <w:tcPr>
+            <w:tcW w:w="1701" w:type="dxa"/>
+          </w:tcPr>
+          <w:p>
+            <w:pPr>
+              <w:ind w:left="0" w:firstLine="0"/>
+              <w:rPr>
+                <w:lang w:val="es-ES"/>
+              </w:rPr>
+            </w:pPr>
+            <w:r>
+              <w:rPr>
+                <w:lang w:val="es-ES"/>
+              </w:rPr>
+              <w:t>200.20.30.4</w:t>
+            </w:r>
           </w:p>
         </w:tc>
       </w:tr>
       <w:tr>
         <w:tc>
           <w:tcPr>
-            <w:tcW w:w="1668" w:type="dxa"/>
-            <w:shd w:val="clear" w:color="auto" w:fill="auto"/>
-          </w:tcPr>
-          <w:p>
-            <w:pPr>
-              <w:ind w:left="0" w:firstLine="0"/>
-              <w:rPr>
-                <w:b/>
-                <w:lang w:val="es-ES"/>
-              </w:rPr>
-            </w:pPr>
-          </w:p>
-        </w:tc>
-        <w:tc>
-          <w:tcPr>
-            <w:tcW w:w="1559" w:type="dxa"/>
-            <w:shd w:val="clear" w:color="auto" w:fill="auto"/>
-          </w:tcPr>
-          <w:p>
-            <w:pPr>
-              <w:ind w:left="0" w:firstLine="0"/>
-              <w:rPr>
-                <w:lang w:val="es-ES"/>
-              </w:rPr>
-            </w:pPr>
-          </w:p>
-        </w:tc>
-        <w:tc>
-          <w:tcPr>
-            <w:tcW w:w="1559" w:type="dxa"/>
-            <w:shd w:val="clear" w:color="auto" w:fill="auto"/>
-          </w:tcPr>
-          <w:p>
-            <w:pPr>
-              <w:ind w:left="0" w:firstLine="0"/>
-              <w:rPr>
-                <w:lang w:val="es-ES"/>
-              </w:rPr>
-            </w:pPr>
-          </w:p>
-        </w:tc>
-        <w:tc>
-          <w:tcPr>
-            <w:tcW w:w="1276" w:type="dxa"/>
-            <w:shd w:val="clear" w:color="auto" w:fill="auto"/>
-          </w:tcPr>
-          <w:p>
-            <w:pPr>
-              <w:ind w:left="0" w:firstLine="0"/>
-              <w:rPr>
-                <w:lang w:val="es-ES"/>
-              </w:rPr>
-            </w:pPr>
-          </w:p>
-        </w:tc>
-        <w:tc>
-          <w:tcPr>
-            <w:tcW w:w="1559" w:type="dxa"/>
-          </w:tcPr>
-          <w:p>
-            <w:pPr>
-              <w:ind w:left="0" w:firstLine="0"/>
-              <w:rPr>
-                <w:lang w:val="es-ES"/>
-              </w:rPr>
-            </w:pPr>
-          </w:p>
-        </w:tc>
-        <w:tc>
-          <w:tcPr>
-            <w:tcW w:w="1654" w:type="dxa"/>
-          </w:tcPr>
-          <w:p>
-            <w:pPr>
-              <w:ind w:left="0" w:firstLine="0"/>
-              <w:rPr>
-                <w:lang w:val="es-ES"/>
-              </w:rPr>
-            </w:pPr>
+            <w:tcW w:w="2112" w:type="dxa"/>
+            <w:shd w:val="clear" w:color="auto" w:fill="auto"/>
+          </w:tcPr>
+          <w:p>
+            <w:pPr>
+              <w:ind w:left="0" w:firstLine="0"/>
+              <w:rPr>
+                <w:b/>
+                <w:lang w:val="es-ES"/>
+              </w:rPr>
+            </w:pPr>
+            <w:r>
+              <w:rPr>
+                <w:b/>
+                <w:lang w:val="es-ES"/>
+              </w:rPr>
+              <w:t>Servers-</w:t>
+            </w:r>
+            <w:proofErr w:type="spellStart"/>
+            <w:r>
+              <w:rPr>
+                <w:b/>
+                <w:lang w:val="es-ES"/>
+              </w:rPr>
+              <w:t>bogota</w:t>
+            </w:r>
+            <w:proofErr w:type="spellEnd"/>
+          </w:p>
+        </w:tc>
+        <w:tc>
+          <w:tcPr>
+            <w:tcW w:w="2126" w:type="dxa"/>
+            <w:shd w:val="clear" w:color="auto" w:fill="auto"/>
+          </w:tcPr>
+          <w:p>
+            <w:pPr>
+              <w:ind w:left="0" w:firstLine="0"/>
+              <w:rPr>
+                <w:lang w:val="es-ES"/>
+              </w:rPr>
+            </w:pPr>
+            <w:r>
+              <w:rPr>
+                <w:lang w:val="es-ES"/>
+              </w:rPr>
+              <w:t>10.3.192.0/25</w:t>
+            </w:r>
+          </w:p>
+        </w:tc>
+        <w:tc>
+          <w:tcPr>
+            <w:tcW w:w="3260" w:type="dxa"/>
+            <w:shd w:val="clear" w:color="auto" w:fill="auto"/>
+          </w:tcPr>
+          <w:p>
+            <w:pPr>
+              <w:ind w:left="0" w:firstLine="0"/>
+              <w:rPr>
+                <w:lang w:val="es-ES"/>
+              </w:rPr>
+            </w:pPr>
+            <w:r>
+              <w:rPr>
+                <w:lang w:val="es-ES"/>
+              </w:rPr>
+              <w:t>10.3.192.1-10.3.192.10</w:t>
+            </w:r>
+          </w:p>
+        </w:tc>
+        <w:tc>
+          <w:tcPr>
+            <w:tcW w:w="2693" w:type="dxa"/>
+            <w:shd w:val="clear" w:color="auto" w:fill="auto"/>
+          </w:tcPr>
+          <w:p>
+            <w:pPr>
+              <w:ind w:left="0" w:firstLine="0"/>
+              <w:rPr>
+                <w:lang w:val="es-ES"/>
+              </w:rPr>
+            </w:pPr>
+            <w:r>
+              <w:rPr>
+                <w:lang w:val="es-ES"/>
+              </w:rPr>
+              <w:t>Ucundinamarca.edu.co</w:t>
+            </w:r>
+          </w:p>
+        </w:tc>
+        <w:tc>
+          <w:tcPr>
+            <w:tcW w:w="1701" w:type="dxa"/>
+          </w:tcPr>
+          <w:p>
+            <w:pPr>
+              <w:ind w:left="0" w:firstLine="0"/>
+              <w:rPr>
+                <w:lang w:val="es-ES"/>
+              </w:rPr>
+            </w:pPr>
+            <w:r>
+              <w:rPr>
+                <w:lang w:val="es-ES"/>
+              </w:rPr>
+              <w:t>10.3.192.1</w:t>
+            </w:r>
+          </w:p>
+        </w:tc>
+        <w:tc>
+          <w:tcPr>
+            <w:tcW w:w="1701" w:type="dxa"/>
+          </w:tcPr>
+          <w:p>
+            <w:pPr>
+              <w:ind w:left="0" w:firstLine="0"/>
+              <w:rPr>
+                <w:lang w:val="es-ES"/>
+              </w:rPr>
+            </w:pPr>
+            <w:r>
+              <w:rPr>
+                <w:lang w:val="es-ES"/>
+              </w:rPr>
+              <w:t>200.20.30.4</w:t>
+            </w:r>
+          </w:p>
+        </w:tc>
+      </w:tr>
+      <w:tr>
+        <w:tc>
+          <w:tcPr>
+            <w:tcW w:w="2112" w:type="dxa"/>
+            <w:shd w:val="clear" w:color="auto" w:fill="auto"/>
+          </w:tcPr>
+          <w:p>
+            <w:pPr>
+              <w:ind w:left="0" w:firstLine="0"/>
+              <w:rPr>
+                <w:b/>
+                <w:lang w:val="es-ES"/>
+              </w:rPr>
+            </w:pPr>
+            <w:r>
+              <w:rPr>
+                <w:b/>
+                <w:lang w:val="es-ES"/>
+              </w:rPr>
+              <w:t>Girardot-administradores</w:t>
+            </w:r>
+          </w:p>
+        </w:tc>
+        <w:tc>
+          <w:tcPr>
+            <w:tcW w:w="2126" w:type="dxa"/>
+            <w:shd w:val="clear" w:color="auto" w:fill="auto"/>
+          </w:tcPr>
+          <w:p>
+            <w:pPr>
+              <w:ind w:left="0" w:firstLine="0"/>
+              <w:rPr>
+                <w:lang w:val="es-ES"/>
+              </w:rPr>
+            </w:pPr>
+            <w:r>
+              <w:rPr>
+                <w:lang w:val="es-ES"/>
+              </w:rPr>
+              <w:t>10.3.128.0/19</w:t>
+            </w:r>
+          </w:p>
+        </w:tc>
+        <w:tc>
+          <w:tcPr>
+            <w:tcW w:w="3260" w:type="dxa"/>
+            <w:shd w:val="clear" w:color="auto" w:fill="auto"/>
+          </w:tcPr>
+          <w:p>
+            <w:pPr>
+              <w:ind w:left="0" w:firstLine="0"/>
+              <w:rPr>
+                <w:lang w:val="es-ES"/>
+              </w:rPr>
+            </w:pPr>
+            <w:r>
+              <w:rPr>
+                <w:lang w:val="es-ES"/>
+              </w:rPr>
+              <w:t>10.3.128.1-10.3.128.10</w:t>
+            </w:r>
+          </w:p>
+        </w:tc>
+        <w:tc>
+          <w:tcPr>
+            <w:tcW w:w="2693" w:type="dxa"/>
+            <w:shd w:val="clear" w:color="auto" w:fill="auto"/>
+          </w:tcPr>
+          <w:p>
+            <w:pPr>
+              <w:ind w:left="0" w:firstLine="0"/>
+              <w:rPr>
+                <w:lang w:val="es-ES"/>
+              </w:rPr>
+            </w:pPr>
+            <w:r>
+              <w:rPr>
+                <w:lang w:val="es-ES"/>
+              </w:rPr>
+              <w:t>Ucundinamarca.edu.co</w:t>
+            </w:r>
+          </w:p>
+        </w:tc>
+        <w:tc>
+          <w:tcPr>
+            <w:tcW w:w="1701" w:type="dxa"/>
+          </w:tcPr>
+          <w:p>
+            <w:pPr>
+              <w:ind w:left="0" w:firstLine="0"/>
+              <w:rPr>
+                <w:lang w:val="es-ES"/>
+              </w:rPr>
+            </w:pPr>
+            <w:r>
+              <w:rPr>
+                <w:lang w:val="es-ES"/>
+              </w:rPr>
+              <w:t>10.3.128.1</w:t>
+            </w:r>
+          </w:p>
+        </w:tc>
+        <w:tc>
+          <w:tcPr>
+            <w:tcW w:w="1701" w:type="dxa"/>
+          </w:tcPr>
+          <w:p>
+            <w:pPr>
+              <w:ind w:left="0" w:firstLine="0"/>
+              <w:rPr>
+                <w:lang w:val="es-ES"/>
+              </w:rPr>
+            </w:pPr>
+            <w:r>
+              <w:rPr>
+                <w:lang w:val="es-ES"/>
+              </w:rPr>
+              <w:t>200.20.30.4</w:t>
+            </w:r>
+          </w:p>
+        </w:tc>
+      </w:tr>
+      <w:tr>
+        <w:tc>
+          <w:tcPr>
+            <w:tcW w:w="2112" w:type="dxa"/>
+            <w:shd w:val="clear" w:color="auto" w:fill="auto"/>
+          </w:tcPr>
+          <w:p>
+            <w:pPr>
+              <w:ind w:left="0" w:firstLine="0"/>
+              <w:rPr>
+                <w:b/>
+                <w:lang w:val="es-ES"/>
+              </w:rPr>
+            </w:pPr>
+            <w:r>
+              <w:rPr>
+                <w:b/>
+                <w:lang w:val="es-ES"/>
+              </w:rPr>
+              <w:t>Usuarios-</w:t>
+            </w:r>
+            <w:proofErr w:type="spellStart"/>
+            <w:r>
+              <w:rPr>
+                <w:b/>
+                <w:lang w:val="es-ES"/>
+              </w:rPr>
+              <w:t>girardot</w:t>
+            </w:r>
+            <w:proofErr w:type="spellEnd"/>
+          </w:p>
+        </w:tc>
+        <w:tc>
+          <w:tcPr>
+            <w:tcW w:w="2126" w:type="dxa"/>
+            <w:shd w:val="clear" w:color="auto" w:fill="auto"/>
+          </w:tcPr>
+          <w:p>
+            <w:pPr>
+              <w:ind w:left="0" w:firstLine="0"/>
+              <w:rPr>
+                <w:lang w:val="es-ES"/>
+              </w:rPr>
+            </w:pPr>
+            <w:r>
+              <w:rPr>
+                <w:lang w:val="es-ES"/>
+              </w:rPr>
+              <w:t>10.3.160.0/20</w:t>
+            </w:r>
+          </w:p>
+        </w:tc>
+        <w:tc>
+          <w:tcPr>
+            <w:tcW w:w="3260" w:type="dxa"/>
+            <w:shd w:val="clear" w:color="auto" w:fill="auto"/>
+          </w:tcPr>
+          <w:p>
+            <w:pPr>
+              <w:ind w:left="0" w:firstLine="0"/>
+              <w:rPr>
+                <w:lang w:val="es-ES"/>
+              </w:rPr>
+            </w:pPr>
+            <w:r>
+              <w:rPr>
+                <w:lang w:val="es-ES"/>
+              </w:rPr>
+              <w:t>10.3.160.1-10.3.160.10</w:t>
+            </w:r>
+          </w:p>
+        </w:tc>
+        <w:tc>
+          <w:tcPr>
+            <w:tcW w:w="2693" w:type="dxa"/>
+            <w:shd w:val="clear" w:color="auto" w:fill="auto"/>
+          </w:tcPr>
+          <w:p>
+            <w:pPr>
+              <w:ind w:left="0" w:firstLine="0"/>
+              <w:rPr>
+                <w:lang w:val="es-ES"/>
+              </w:rPr>
+            </w:pPr>
+            <w:r>
+              <w:rPr>
+                <w:lang w:val="es-ES"/>
+              </w:rPr>
+              <w:t>Ucundinamarca.edu.co</w:t>
+            </w:r>
+          </w:p>
+        </w:tc>
+        <w:tc>
+          <w:tcPr>
+            <w:tcW w:w="1701" w:type="dxa"/>
+          </w:tcPr>
+          <w:p>
+            <w:pPr>
+              <w:ind w:left="0" w:firstLine="0"/>
+              <w:rPr>
+                <w:lang w:val="es-ES"/>
+              </w:rPr>
+            </w:pPr>
+            <w:r>
+              <w:rPr>
+                <w:lang w:val="es-ES"/>
+              </w:rPr>
+              <w:t>10.3.160.1</w:t>
+            </w:r>
+          </w:p>
+        </w:tc>
+        <w:tc>
+          <w:tcPr>
+            <w:tcW w:w="1701" w:type="dxa"/>
+          </w:tcPr>
+          <w:p>
+            <w:pPr>
+              <w:ind w:left="0" w:firstLine="0"/>
+              <w:rPr>
+                <w:lang w:val="es-ES"/>
+              </w:rPr>
+            </w:pPr>
+            <w:r>
+              <w:rPr>
+                <w:lang w:val="es-ES"/>
+              </w:rPr>
+              <w:t>200.20.30.4</w:t>
+            </w:r>
+          </w:p>
+        </w:tc>
+      </w:tr>
+      <w:tr>
+        <w:tc>
+          <w:tcPr>
+            <w:tcW w:w="2112" w:type="dxa"/>
+            <w:shd w:val="clear" w:color="auto" w:fill="auto"/>
+          </w:tcPr>
+          <w:p>
+            <w:pPr>
+              <w:ind w:left="0" w:firstLine="0"/>
+              <w:rPr>
+                <w:b/>
+                <w:lang w:val="es-ES"/>
+              </w:rPr>
+            </w:pPr>
+            <w:r>
+              <w:rPr>
+                <w:b/>
+                <w:lang w:val="es-ES"/>
+              </w:rPr>
+              <w:t>Usuarios-</w:t>
+            </w:r>
+            <w:proofErr w:type="spellStart"/>
+            <w:r>
+              <w:rPr>
+                <w:b/>
+                <w:lang w:val="es-ES"/>
+              </w:rPr>
+              <w:t>pereira</w:t>
+            </w:r>
+            <w:proofErr w:type="spellEnd"/>
+          </w:p>
+        </w:tc>
+        <w:tc>
+          <w:tcPr>
+            <w:tcW w:w="2126" w:type="dxa"/>
+            <w:shd w:val="clear" w:color="auto" w:fill="auto"/>
+          </w:tcPr>
+          <w:p>
+            <w:pPr>
+              <w:ind w:left="0" w:firstLine="0"/>
+              <w:rPr>
+                <w:lang w:val="es-ES"/>
+              </w:rPr>
+            </w:pPr>
+            <w:r>
+              <w:rPr>
+                <w:lang w:val="es-ES"/>
+              </w:rPr>
+              <w:t>10.3.64.0/18</w:t>
+            </w:r>
+          </w:p>
+        </w:tc>
+        <w:tc>
+          <w:tcPr>
+            <w:tcW w:w="3260" w:type="dxa"/>
+            <w:shd w:val="clear" w:color="auto" w:fill="auto"/>
+          </w:tcPr>
+          <w:p>
+            <w:pPr>
+              <w:ind w:left="0" w:firstLine="0"/>
+              <w:rPr>
+                <w:lang w:val="es-ES"/>
+              </w:rPr>
+            </w:pPr>
+            <w:r>
+              <w:rPr>
+                <w:lang w:val="es-ES"/>
+              </w:rPr>
+              <w:t>10.3.64.1-10.3.64.10</w:t>
+            </w:r>
+          </w:p>
+        </w:tc>
+        <w:tc>
+          <w:tcPr>
+            <w:tcW w:w="2693" w:type="dxa"/>
+            <w:shd w:val="clear" w:color="auto" w:fill="auto"/>
+          </w:tcPr>
+          <w:p>
+            <w:pPr>
+              <w:ind w:left="0" w:firstLine="0"/>
+              <w:rPr>
+                <w:lang w:val="es-ES"/>
+              </w:rPr>
+            </w:pPr>
+            <w:r>
+              <w:rPr>
+                <w:lang w:val="es-ES"/>
+              </w:rPr>
+              <w:t>Ucundinamarca.edu.co</w:t>
+            </w:r>
+          </w:p>
+        </w:tc>
+        <w:tc>
+          <w:tcPr>
+            <w:tcW w:w="1701" w:type="dxa"/>
+          </w:tcPr>
+          <w:p>
+            <w:pPr>
+              <w:ind w:left="0" w:firstLine="0"/>
+              <w:rPr>
+                <w:lang w:val="es-ES"/>
+              </w:rPr>
+            </w:pPr>
+            <w:r>
+              <w:rPr>
+                <w:lang w:val="es-ES"/>
+              </w:rPr>
+              <w:t>10.3.64.1</w:t>
+            </w:r>
+          </w:p>
+        </w:tc>
+        <w:tc>
+          <w:tcPr>
+            <w:tcW w:w="1701" w:type="dxa"/>
+          </w:tcPr>
+          <w:p>
+            <w:pPr>
+              <w:ind w:left="0" w:firstLine="0"/>
+              <w:rPr>
+                <w:lang w:val="es-ES"/>
+              </w:rPr>
+            </w:pPr>
+            <w:r>
+              <w:rPr>
+                <w:lang w:val="es-ES"/>
+              </w:rPr>
+              <w:t>200.20.30.4</w:t>
+            </w:r>
+          </w:p>
+        </w:tc>
+      </w:tr>
+      <w:tr>
+        <w:tc>
+          <w:tcPr>
+            <w:tcW w:w="2112" w:type="dxa"/>
+            <w:shd w:val="clear" w:color="auto" w:fill="auto"/>
+          </w:tcPr>
+          <w:p>
+            <w:pPr>
+              <w:ind w:left="0" w:firstLine="0"/>
+              <w:rPr>
+                <w:b/>
+                <w:lang w:val="es-ES"/>
+              </w:rPr>
+            </w:pPr>
+            <w:proofErr w:type="spellStart"/>
+            <w:r>
+              <w:rPr>
+                <w:b/>
+                <w:lang w:val="es-ES"/>
+              </w:rPr>
+              <w:t>Admin-pereira</w:t>
+            </w:r>
+            <w:proofErr w:type="spellEnd"/>
+          </w:p>
+        </w:tc>
+        <w:tc>
+          <w:tcPr>
+            <w:tcW w:w="2126" w:type="dxa"/>
+            <w:shd w:val="clear" w:color="auto" w:fill="auto"/>
+          </w:tcPr>
+          <w:p>
+            <w:pPr>
+              <w:ind w:left="0" w:firstLine="0"/>
+              <w:rPr>
+                <w:lang w:val="es-ES"/>
+              </w:rPr>
+            </w:pPr>
+            <w:r>
+              <w:rPr>
+                <w:lang w:val="es-ES"/>
+              </w:rPr>
+              <w:t>10.2.128.0/17</w:t>
+            </w:r>
+          </w:p>
+        </w:tc>
+        <w:tc>
+          <w:tcPr>
+            <w:tcW w:w="3260" w:type="dxa"/>
+            <w:shd w:val="clear" w:color="auto" w:fill="auto"/>
+          </w:tcPr>
+          <w:p>
+            <w:pPr>
+              <w:ind w:left="0" w:firstLine="0"/>
+              <w:rPr>
+                <w:lang w:val="es-ES"/>
+              </w:rPr>
+            </w:pPr>
+            <w:r>
+              <w:rPr>
+                <w:lang w:val="es-ES"/>
+              </w:rPr>
+              <w:t>10.2.128.1-10.2.128.10</w:t>
+            </w:r>
+          </w:p>
+        </w:tc>
+        <w:tc>
+          <w:tcPr>
+            <w:tcW w:w="2693" w:type="dxa"/>
+            <w:shd w:val="clear" w:color="auto" w:fill="auto"/>
+          </w:tcPr>
+          <w:p>
+            <w:pPr>
+              <w:ind w:left="0" w:firstLine="0"/>
+              <w:rPr>
+                <w:lang w:val="es-ES"/>
+              </w:rPr>
+            </w:pPr>
+            <w:r>
+              <w:rPr>
+                <w:lang w:val="es-ES"/>
+              </w:rPr>
+              <w:t>Ucundinamarca.edu.co</w:t>
+            </w:r>
+          </w:p>
+        </w:tc>
+        <w:tc>
+          <w:tcPr>
+            <w:tcW w:w="1701" w:type="dxa"/>
+          </w:tcPr>
+          <w:p>
+            <w:pPr>
+              <w:ind w:left="0" w:firstLine="0"/>
+              <w:rPr>
+                <w:lang w:val="es-ES"/>
+              </w:rPr>
+            </w:pPr>
+            <w:r>
+              <w:rPr>
+                <w:lang w:val="es-ES"/>
+              </w:rPr>
+              <w:t>10.2.128.1</w:t>
+            </w:r>
+          </w:p>
+        </w:tc>
+        <w:tc>
+          <w:tcPr>
+            <w:tcW w:w="1701" w:type="dxa"/>
+          </w:tcPr>
+          <w:p>
+            <w:pPr>
+              <w:ind w:left="0" w:firstLine="0"/>
+              <w:rPr>
+                <w:lang w:val="es-ES"/>
+              </w:rPr>
+            </w:pPr>
+            <w:r>
+              <w:rPr>
+                <w:lang w:val="es-ES"/>
+              </w:rPr>
+              <w:t>200.20.30.4</w:t>
+            </w:r>
+          </w:p>
+        </w:tc>
+      </w:tr>
+      <w:tr>
+        <w:tc>
+          <w:tcPr>
+            <w:tcW w:w="2112" w:type="dxa"/>
+            <w:shd w:val="clear" w:color="auto" w:fill="auto"/>
+          </w:tcPr>
+          <w:p>
+            <w:pPr>
+              <w:ind w:left="0" w:firstLine="0"/>
+              <w:rPr>
+                <w:b/>
+                <w:lang w:val="es-ES"/>
+              </w:rPr>
+            </w:pPr>
+            <w:r>
+              <w:rPr>
+                <w:b/>
+                <w:lang w:val="es-ES"/>
+              </w:rPr>
+              <w:t>Servers-</w:t>
+            </w:r>
+            <w:proofErr w:type="spellStart"/>
+            <w:r>
+              <w:rPr>
+                <w:b/>
+                <w:lang w:val="es-ES"/>
+              </w:rPr>
+              <w:t>pereira</w:t>
+            </w:r>
+            <w:proofErr w:type="spellEnd"/>
+          </w:p>
+        </w:tc>
+        <w:tc>
+          <w:tcPr>
+            <w:tcW w:w="2126" w:type="dxa"/>
+            <w:shd w:val="clear" w:color="auto" w:fill="auto"/>
+          </w:tcPr>
+          <w:p>
+            <w:pPr>
+              <w:ind w:left="0" w:firstLine="0"/>
+              <w:rPr>
+                <w:lang w:val="es-ES"/>
+              </w:rPr>
+            </w:pPr>
+            <w:r>
+              <w:rPr>
+                <w:lang w:val="es-ES"/>
+              </w:rPr>
+              <w:t>10.3.192.128/26</w:t>
+            </w:r>
+          </w:p>
+        </w:tc>
+        <w:tc>
+          <w:tcPr>
+            <w:tcW w:w="3260" w:type="dxa"/>
+            <w:shd w:val="clear" w:color="auto" w:fill="auto"/>
+          </w:tcPr>
+          <w:p>
+            <w:pPr>
+              <w:ind w:left="0" w:firstLine="0"/>
+              <w:rPr>
+                <w:lang w:val="es-ES"/>
+              </w:rPr>
+            </w:pPr>
+            <w:r>
+              <w:rPr>
+                <w:lang w:val="es-ES"/>
+              </w:rPr>
+              <w:t>10.3.192.129-10.3.192.138</w:t>
+            </w:r>
+          </w:p>
+        </w:tc>
+        <w:tc>
+          <w:tcPr>
+            <w:tcW w:w="2693" w:type="dxa"/>
+            <w:shd w:val="clear" w:color="auto" w:fill="auto"/>
+          </w:tcPr>
+          <w:p>
+            <w:pPr>
+              <w:ind w:left="0" w:firstLine="0"/>
+              <w:rPr>
+                <w:lang w:val="es-ES"/>
+              </w:rPr>
+            </w:pPr>
+            <w:r>
+              <w:rPr>
+                <w:lang w:val="es-ES"/>
+              </w:rPr>
+              <w:t>Ucundinamarca.edu.co</w:t>
+            </w:r>
+          </w:p>
+        </w:tc>
+        <w:tc>
+          <w:tcPr>
+            <w:tcW w:w="1701" w:type="dxa"/>
+          </w:tcPr>
+          <w:p>
+            <w:pPr>
+              <w:ind w:left="0" w:firstLine="0"/>
+              <w:rPr>
+                <w:lang w:val="es-ES"/>
+              </w:rPr>
+            </w:pPr>
+            <w:r>
+              <w:rPr>
+                <w:lang w:val="es-ES"/>
+              </w:rPr>
+              <w:t>10.3.192.129</w:t>
+            </w:r>
+          </w:p>
+        </w:tc>
+        <w:tc>
+          <w:tcPr>
+            <w:tcW w:w="1701" w:type="dxa"/>
+          </w:tcPr>
+          <w:p>
+            <w:pPr>
+              <w:ind w:left="0" w:firstLine="0"/>
+              <w:rPr>
+                <w:lang w:val="es-ES"/>
+              </w:rPr>
+            </w:pPr>
+            <w:r>
+              <w:rPr>
+                <w:lang w:val="es-ES"/>
+              </w:rPr>
+              <w:t>200.20.30.4</w:t>
+            </w:r>
           </w:p>
         </w:tc>
       </w:tr>
@@ -23447,8 +24288,8 @@
       </w:pPr>
     </w:p>
     <w:sectPr>
-      <w:pgSz w:w="12242" w:h="15842" w:code="1"/>
-      <w:pgMar w:top="2268" w:right="1701" w:bottom="1729" w:left="1701" w:header="737" w:footer="737" w:gutter="0"/>
+      <w:pgSz w:w="15842" w:h="12242" w:orient="landscape" w:code="1"/>
+      <w:pgMar w:top="1701" w:right="2268" w:bottom="1701" w:left="1729" w:header="737" w:footer="737" w:gutter="0"/>
       <w:cols w:space="708"/>
       <w:docGrid w:linePitch="360"/>
     </w:sectPr>
@@ -23738,7 +24579,7 @@
         <v:path o:extrusionok="f" gradientshapeok="t" o:connecttype="rect"/>
         <o:lock v:ext="edit" aspectratio="t"/>
       </v:shapetype>
-      <v:shape id="_x0000_i1034" type="#_x0000_t75" style="width:11.25pt;height:11.25pt" o:bullet="t">
+      <v:shape id="_x0000_i1032" type="#_x0000_t75" style="width:11.25pt;height:11.25pt" o:bullet="t">
         <v:imagedata r:id="rId1" o:title="BD14565_"/>
       </v:shape>
     </w:pict>

</xml_diff>

<commit_message>
mejoras y new files
</commit_message>
<xml_diff>
--- a/Informe/Informe_Caso_Estudio.docx
+++ b/Informe/Informe_Caso_Estudio.docx
@@ -2384,7 +2384,21 @@
               <w:rPr>
                 <w:lang w:val="es-ES"/>
               </w:rPr>
-              <w:t xml:space="preserve">Administrativa Red Vlan </w:t>
+              <w:t xml:space="preserve">Administrativa Red </w:t>
+            </w:r>
+            <w:proofErr w:type="spellStart"/>
+            <w:r>
+              <w:rPr>
+                <w:lang w:val="es-ES"/>
+              </w:rPr>
+              <w:t>Vlan</w:t>
+            </w:r>
+            <w:proofErr w:type="spellEnd"/>
+            <w:r>
+              <w:rPr>
+                <w:lang w:val="es-ES"/>
+              </w:rPr>
+              <w:t xml:space="preserve"> </w:t>
             </w:r>
             <w:r>
               <w:rPr>
@@ -2452,7 +2466,21 @@
               <w:rPr>
                 <w:lang w:val="es-ES"/>
               </w:rPr>
-              <w:t>Usuarios Red Vlan Bogotá</w:t>
+              <w:t xml:space="preserve">Usuarios Red </w:t>
+            </w:r>
+            <w:proofErr w:type="spellStart"/>
+            <w:r>
+              <w:rPr>
+                <w:lang w:val="es-ES"/>
+              </w:rPr>
+              <w:t>Vlan</w:t>
+            </w:r>
+            <w:proofErr w:type="spellEnd"/>
+            <w:r>
+              <w:rPr>
+                <w:lang w:val="es-ES"/>
+              </w:rPr>
+              <w:t xml:space="preserve"> Bogotá</w:t>
             </w:r>
           </w:p>
         </w:tc>
@@ -2514,7 +2542,21 @@
               <w:rPr>
                 <w:lang w:val="es-ES"/>
               </w:rPr>
-              <w:t>Servidores Red Vlan Bogotá</w:t>
+              <w:t xml:space="preserve">Servidores Red </w:t>
+            </w:r>
+            <w:proofErr w:type="spellStart"/>
+            <w:r>
+              <w:rPr>
+                <w:lang w:val="es-ES"/>
+              </w:rPr>
+              <w:t>Vlan</w:t>
+            </w:r>
+            <w:proofErr w:type="spellEnd"/>
+            <w:r>
+              <w:rPr>
+                <w:lang w:val="es-ES"/>
+              </w:rPr>
+              <w:t xml:space="preserve"> Bogotá</w:t>
             </w:r>
           </w:p>
         </w:tc>
@@ -2576,7 +2618,21 @@
               <w:rPr>
                 <w:lang w:val="es-ES"/>
               </w:rPr>
-              <w:t>Administrativa Red Vlan Pereira</w:t>
+              <w:t xml:space="preserve">Administrativa Red </w:t>
+            </w:r>
+            <w:proofErr w:type="spellStart"/>
+            <w:r>
+              <w:rPr>
+                <w:lang w:val="es-ES"/>
+              </w:rPr>
+              <w:t>Vlan</w:t>
+            </w:r>
+            <w:proofErr w:type="spellEnd"/>
+            <w:r>
+              <w:rPr>
+                <w:lang w:val="es-ES"/>
+              </w:rPr>
+              <w:t xml:space="preserve"> Pereira</w:t>
             </w:r>
           </w:p>
         </w:tc>
@@ -2638,7 +2694,21 @@
               <w:rPr>
                 <w:lang w:val="es-ES"/>
               </w:rPr>
-              <w:t>Usuarios Red Vlan Pereira</w:t>
+              <w:t xml:space="preserve">Usuarios Red </w:t>
+            </w:r>
+            <w:proofErr w:type="spellStart"/>
+            <w:r>
+              <w:rPr>
+                <w:lang w:val="es-ES"/>
+              </w:rPr>
+              <w:t>Vlan</w:t>
+            </w:r>
+            <w:proofErr w:type="spellEnd"/>
+            <w:r>
+              <w:rPr>
+                <w:lang w:val="es-ES"/>
+              </w:rPr>
+              <w:t xml:space="preserve"> Pereira</w:t>
             </w:r>
           </w:p>
         </w:tc>
@@ -2700,7 +2770,21 @@
               <w:rPr>
                 <w:lang w:val="es-ES"/>
               </w:rPr>
-              <w:t>Servidores Red Vlan Pereira</w:t>
+              <w:t xml:space="preserve">Servidores Red </w:t>
+            </w:r>
+            <w:proofErr w:type="spellStart"/>
+            <w:r>
+              <w:rPr>
+                <w:lang w:val="es-ES"/>
+              </w:rPr>
+              <w:t>Vlan</w:t>
+            </w:r>
+            <w:proofErr w:type="spellEnd"/>
+            <w:r>
+              <w:rPr>
+                <w:lang w:val="es-ES"/>
+              </w:rPr>
+              <w:t xml:space="preserve"> Pereira</w:t>
             </w:r>
           </w:p>
         </w:tc>
@@ -2762,7 +2846,21 @@
               <w:rPr>
                 <w:lang w:val="es-ES"/>
               </w:rPr>
-              <w:t>Administrativa Red Vlan Girardot</w:t>
+              <w:t xml:space="preserve">Administrativa Red </w:t>
+            </w:r>
+            <w:proofErr w:type="spellStart"/>
+            <w:r>
+              <w:rPr>
+                <w:lang w:val="es-ES"/>
+              </w:rPr>
+              <w:t>Vlan</w:t>
+            </w:r>
+            <w:proofErr w:type="spellEnd"/>
+            <w:r>
+              <w:rPr>
+                <w:lang w:val="es-ES"/>
+              </w:rPr>
+              <w:t xml:space="preserve"> Girardot</w:t>
             </w:r>
           </w:p>
         </w:tc>
@@ -2838,7 +2936,21 @@
               <w:rPr>
                 <w:lang w:val="es-ES"/>
               </w:rPr>
-              <w:t>Usuarios Red Vlan Girardot</w:t>
+              <w:t xml:space="preserve">Usuarios Red </w:t>
+            </w:r>
+            <w:proofErr w:type="spellStart"/>
+            <w:r>
+              <w:rPr>
+                <w:lang w:val="es-ES"/>
+              </w:rPr>
+              <w:t>Vlan</w:t>
+            </w:r>
+            <w:proofErr w:type="spellEnd"/>
+            <w:r>
+              <w:rPr>
+                <w:lang w:val="es-ES"/>
+              </w:rPr>
+              <w:t xml:space="preserve"> Girardot</w:t>
             </w:r>
           </w:p>
         </w:tc>
@@ -2897,6 +3009,12 @@
                 <w:lang w:val="es-ES"/>
               </w:rPr>
             </w:pPr>
+            <w:r>
+              <w:rPr>
+                <w:lang w:val="es-ES"/>
+              </w:rPr>
+              <w:t>Enlace sede Bogotá con la sede Pereira</w:t>
+            </w:r>
           </w:p>
         </w:tc>
       </w:tr>
@@ -2955,6 +3073,20 @@
                 <w:lang w:val="es-ES"/>
               </w:rPr>
             </w:pPr>
+            <w:r>
+              <w:rPr>
+                <w:lang w:val="es-ES"/>
+              </w:rPr>
+              <w:t xml:space="preserve">Enlace sede Bogotá con la sede </w:t>
+            </w:r>
+            <w:proofErr w:type="spellStart"/>
+            <w:r>
+              <w:rPr>
+                <w:lang w:val="es-ES"/>
+              </w:rPr>
+              <w:t>girardot</w:t>
+            </w:r>
+            <w:proofErr w:type="spellEnd"/>
           </w:p>
         </w:tc>
       </w:tr>
@@ -3012,6 +3144,20 @@
                 <w:lang w:val="es-ES"/>
               </w:rPr>
             </w:pPr>
+            <w:r>
+              <w:rPr>
+                <w:lang w:val="es-ES"/>
+              </w:rPr>
+              <w:t xml:space="preserve">Enlace sede Girardot con la sede </w:t>
+            </w:r>
+            <w:proofErr w:type="spellStart"/>
+            <w:r>
+              <w:rPr>
+                <w:lang w:val="es-ES"/>
+              </w:rPr>
+              <w:t>pereira</w:t>
+            </w:r>
+            <w:proofErr w:type="spellEnd"/>
           </w:p>
         </w:tc>
       </w:tr>
@@ -3186,14 +3332,6 @@
         </w:rPr>
         <w:t>.</w:t>
       </w:r>
-    </w:p>
-    <w:p>
-      <w:pPr>
-        <w:rPr>
-          <w:szCs w:val="20"/>
-          <w:lang w:val="es-ES"/>
-        </w:rPr>
-      </w:pPr>
     </w:p>
     <w:p>
       <w:pPr>
@@ -4348,6 +4486,7 @@
                 <w:lang w:val="es-ES"/>
               </w:rPr>
             </w:pPr>
+            <w:proofErr w:type="spellStart"/>
             <w:r>
               <w:rPr>
                 <w:rFonts w:cs="Arial"/>
@@ -4356,7 +4495,18 @@
                 <w:szCs w:val="20"/>
                 <w:lang w:val="es-ES"/>
               </w:rPr>
-              <w:t>Admin-Pereira</w:t>
+              <w:t>Admin</w:t>
+            </w:r>
+            <w:proofErr w:type="spellEnd"/>
+            <w:r>
+              <w:rPr>
+                <w:rFonts w:cs="Arial"/>
+                <w:b/>
+                <w:bCs/>
+                <w:szCs w:val="20"/>
+                <w:lang w:val="es-ES"/>
+              </w:rPr>
+              <w:t>-Pereira</w:t>
             </w:r>
           </w:p>
         </w:tc>
@@ -5011,6 +5161,7 @@
                 <w:lang w:val="es-ES"/>
               </w:rPr>
             </w:pPr>
+            <w:proofErr w:type="spellStart"/>
             <w:r>
               <w:rPr>
                 <w:rFonts w:cs="Arial"/>
@@ -5019,7 +5170,18 @@
                 <w:szCs w:val="20"/>
                 <w:lang w:val="es-ES"/>
               </w:rPr>
-              <w:t>Admin-</w:t>
+              <w:t>Admin</w:t>
+            </w:r>
+            <w:proofErr w:type="spellEnd"/>
+            <w:r>
+              <w:rPr>
+                <w:rFonts w:cs="Arial"/>
+                <w:b/>
+                <w:bCs/>
+                <w:szCs w:val="20"/>
+                <w:lang w:val="es-ES"/>
+              </w:rPr>
+              <w:t>-</w:t>
             </w:r>
             <w:r>
               <w:rPr>
@@ -6909,7 +7071,23 @@
           <w:szCs w:val="20"/>
           <w:lang w:val="es-ES"/>
         </w:rPr>
-        <w:t>. Se debe crear una tabla separada para cada router, con las siguientes columnas:</w:t>
+        <w:t xml:space="preserve">. Se debe crear una tabla separada para cada </w:t>
+      </w:r>
+      <w:proofErr w:type="spellStart"/>
+      <w:r>
+        <w:rPr>
+          <w:szCs w:val="20"/>
+          <w:lang w:val="es-ES"/>
+        </w:rPr>
+        <w:t>router</w:t>
+      </w:r>
+      <w:proofErr w:type="spellEnd"/>
+      <w:r>
+        <w:rPr>
+          <w:szCs w:val="20"/>
+          <w:lang w:val="es-ES"/>
+        </w:rPr>
+        <w:t>, con las siguientes columnas:</w:t>
       </w:r>
     </w:p>
     <w:p>
@@ -6977,6 +7155,7 @@
         </w:rPr>
         <w:t xml:space="preserve">Nombre del </w:t>
       </w:r>
+      <w:proofErr w:type="spellStart"/>
       <w:r>
         <w:rPr>
           <w:rFonts w:cs="Arial"/>
@@ -6997,6 +7176,7 @@
         </w:rPr>
         <w:t>outer</w:t>
       </w:r>
+      <w:proofErr w:type="spellEnd"/>
       <w:r>
         <w:rPr>
           <w:rFonts w:cs="Arial"/>
@@ -7711,6 +7891,7 @@
         </w:rPr>
         <w:t xml:space="preserve">Nombre del </w:t>
       </w:r>
+      <w:proofErr w:type="spellStart"/>
       <w:r>
         <w:rPr>
           <w:rFonts w:cs="Arial"/>
@@ -7741,6 +7922,7 @@
         </w:rPr>
         <w:t>r</w:t>
       </w:r>
+      <w:proofErr w:type="spellEnd"/>
       <w:r>
         <w:rPr>
           <w:rFonts w:cs="Arial"/>
@@ -8805,8 +8987,20 @@
           <w:szCs w:val="20"/>
           <w:lang w:val="es-ES"/>
         </w:rPr>
-        <w:t>Nombre del router</w:t>
-      </w:r>
+        <w:t xml:space="preserve">Nombre del </w:t>
+      </w:r>
+      <w:proofErr w:type="spellStart"/>
+      <w:r>
+        <w:rPr>
+          <w:rFonts w:cs="Arial"/>
+          <w:b/>
+          <w:bCs/>
+          <w:szCs w:val="20"/>
+          <w:lang w:val="es-ES"/>
+        </w:rPr>
+        <w:t>router</w:t>
+      </w:r>
+      <w:proofErr w:type="spellEnd"/>
       <w:r>
         <w:rPr>
           <w:rFonts w:cs="Arial"/>
@@ -9683,8 +9877,20 @@
           <w:szCs w:val="20"/>
           <w:lang w:val="es-ES"/>
         </w:rPr>
-        <w:t>Nombre del router</w:t>
-      </w:r>
+        <w:t xml:space="preserve">Nombre del </w:t>
+      </w:r>
+      <w:proofErr w:type="spellStart"/>
+      <w:r>
+        <w:rPr>
+          <w:rFonts w:cs="Arial"/>
+          <w:b/>
+          <w:bCs/>
+          <w:szCs w:val="20"/>
+          <w:lang w:val="es-ES"/>
+        </w:rPr>
+        <w:t>router</w:t>
+      </w:r>
+      <w:proofErr w:type="spellEnd"/>
       <w:r>
         <w:rPr>
           <w:rFonts w:cs="Arial"/>
@@ -13448,7 +13654,21 @@
         <w:rPr>
           <w:lang w:val="es-ES"/>
         </w:rPr>
-        <w:t>. En el router Bogotá se debe implementar lo necesario para que la ruta de salida a Internet sea redistribuida</w:t>
+        <w:t xml:space="preserve">. En el </w:t>
+      </w:r>
+      <w:proofErr w:type="spellStart"/>
+      <w:r>
+        <w:rPr>
+          <w:lang w:val="es-ES"/>
+        </w:rPr>
+        <w:t>router</w:t>
+      </w:r>
+      <w:proofErr w:type="spellEnd"/>
+      <w:r>
+        <w:rPr>
+          <w:lang w:val="es-ES"/>
+        </w:rPr>
+        <w:t xml:space="preserve"> Bogotá se debe implementar lo necesario para que la ruta de salida a Internet sea redistribuida</w:t>
       </w:r>
       <w:r>
         <w:rPr>
@@ -13603,13 +13823,8 @@
       <w:pPr>
         <w:ind w:left="0" w:firstLine="708"/>
       </w:pPr>
-      <w:proofErr w:type="gramStart"/>
-      <w:r>
-        <w:t>no</w:t>
-      </w:r>
-      <w:proofErr w:type="gramEnd"/>
-      <w:r>
-        <w:t xml:space="preserve"> auto-summary     </w:t>
+      <w:r>
+        <w:t xml:space="preserve">no auto-summary     </w:t>
       </w:r>
     </w:p>
     <w:p>
@@ -13753,15 +13968,7 @@
         <w:tab/>
       </w:r>
       <w:r>
-        <w:t xml:space="preserve">Red </w:t>
-      </w:r>
-      <w:proofErr w:type="gramStart"/>
-      <w:r>
-        <w:t>enlace</w:t>
-      </w:r>
-      <w:proofErr w:type="gramEnd"/>
-      <w:r>
-        <w:t xml:space="preserve"> a Girardot</w:t>
+        <w:t>Red enlace a Girardot</w:t>
       </w:r>
     </w:p>
     <w:p>
@@ -13813,13 +14020,8 @@
       <w:pPr>
         <w:ind w:left="0" w:firstLine="708"/>
       </w:pPr>
-      <w:proofErr w:type="gramStart"/>
-      <w:r>
-        <w:t>no</w:t>
-      </w:r>
-      <w:proofErr w:type="gramEnd"/>
-      <w:r>
-        <w:t xml:space="preserve"> auto-summary</w:t>
+      <w:r>
+        <w:t>no auto-summary</w:t>
       </w:r>
     </w:p>
     <w:p>
@@ -14047,13 +14249,8 @@
       <w:r>
         <w:tab/>
       </w:r>
-      <w:proofErr w:type="gramStart"/>
-      <w:r>
-        <w:t>no</w:t>
-      </w:r>
-      <w:proofErr w:type="gramEnd"/>
-      <w:r>
-        <w:t xml:space="preserve"> auto-summary</w:t>
+      <w:r>
+        <w:t>no auto-summary</w:t>
       </w:r>
     </w:p>
     <w:p>
@@ -14073,9 +14270,6 @@
     <w:p>
       <w:pPr>
         <w:ind w:left="0" w:firstLine="0"/>
-        <w:rPr>
-          <w:lang w:val="es-CO"/>
-        </w:rPr>
       </w:pPr>
       <w:r>
         <w:t xml:space="preserve"> </w:t>
@@ -14083,76 +14277,33 @@
       <w:r>
         <w:tab/>
       </w:r>
-      <w:proofErr w:type="spellStart"/>
-      <w:r>
-        <w:rPr>
-          <w:lang w:val="es-CO"/>
-        </w:rPr>
-        <w:t>network</w:t>
-      </w:r>
-      <w:proofErr w:type="spellEnd"/>
-      <w:r>
-        <w:rPr>
-          <w:lang w:val="es-CO"/>
-        </w:rPr>
-        <w:t xml:space="preserve"> 10.3.160.0       </w:t>
-      </w:r>
-      <w:r>
-        <w:rPr>
-          <w:lang w:val="es-CO"/>
-        </w:rPr>
+      <w:r>
+        <w:t xml:space="preserve">network 10.3.160.0       </w:t>
+      </w:r>
+      <w:r>
         <w:tab/>
       </w:r>
       <w:r>
-        <w:rPr>
-          <w:lang w:val="es-CO"/>
-        </w:rPr>
         <w:t>Red Usuarios-Girardot</w:t>
       </w:r>
     </w:p>
     <w:p>
       <w:pPr>
         <w:ind w:left="0" w:firstLine="0"/>
-        <w:rPr>
-          <w:lang w:val="es-CO"/>
-        </w:rPr>
-      </w:pPr>
-      <w:r>
-        <w:rPr>
-          <w:lang w:val="es-CO"/>
-        </w:rPr>
+      </w:pPr>
+      <w:r>
         <w:t xml:space="preserve"> </w:t>
       </w:r>
       <w:r>
-        <w:rPr>
-          <w:lang w:val="es-CO"/>
-        </w:rPr>
         <w:tab/>
       </w:r>
-      <w:proofErr w:type="spellStart"/>
-      <w:r>
-        <w:rPr>
-          <w:lang w:val="es-CO"/>
-        </w:rPr>
-        <w:t>network</w:t>
-      </w:r>
-      <w:proofErr w:type="spellEnd"/>
-      <w:r>
-        <w:rPr>
-          <w:lang w:val="es-CO"/>
-        </w:rPr>
-        <w:t xml:space="preserve"> 10.3.176.0        </w:t>
-      </w:r>
-      <w:r>
-        <w:rPr>
-          <w:lang w:val="es-CO"/>
-        </w:rPr>
+      <w:r>
+        <w:t xml:space="preserve">network 10.3.176.0        </w:t>
+      </w:r>
+      <w:r>
         <w:tab/>
       </w:r>
       <w:r>
-        <w:rPr>
-          <w:lang w:val="es-CO"/>
-        </w:rPr>
         <w:t>Red Libre-Girardot</w:t>
       </w:r>
     </w:p>
@@ -14289,7 +14440,21 @@
         <w:rPr>
           <w:lang w:val="es-CO"/>
         </w:rPr>
-        <w:t>Rutas Estáticas de Respaldo para el Router Bogotá</w:t>
+        <w:t xml:space="preserve">Rutas Estáticas de Respaldo para el </w:t>
+      </w:r>
+      <w:proofErr w:type="spellStart"/>
+      <w:r>
+        <w:rPr>
+          <w:lang w:val="es-CO"/>
+        </w:rPr>
+        <w:t>Router</w:t>
+      </w:r>
+      <w:proofErr w:type="spellEnd"/>
+      <w:r>
+        <w:rPr>
+          <w:lang w:val="es-CO"/>
+        </w:rPr>
+        <w:t xml:space="preserve"> Bogotá</w:t>
       </w:r>
     </w:p>
     <w:p>
@@ -14345,7 +14510,21 @@
         <w:rPr>
           <w:lang w:val="es-CO"/>
         </w:rPr>
-        <w:t>Respaldo a Admin-Pereira</w:t>
+        <w:t xml:space="preserve">Respaldo a </w:t>
+      </w:r>
+      <w:proofErr w:type="spellStart"/>
+      <w:r>
+        <w:rPr>
+          <w:lang w:val="es-CO"/>
+        </w:rPr>
+        <w:t>Admin</w:t>
+      </w:r>
+      <w:proofErr w:type="spellEnd"/>
+      <w:r>
+        <w:rPr>
+          <w:lang w:val="es-CO"/>
+        </w:rPr>
+        <w:t>-Pereira</w:t>
       </w:r>
     </w:p>
     <w:p>
@@ -14411,8 +14590,13 @@
       <w:r>
         <w:tab/>
       </w:r>
-      <w:r>
-        <w:t>Respaldo a Admin-Girardot</w:t>
+      <w:proofErr w:type="spellStart"/>
+      <w:r>
+        <w:t>Respaldo</w:t>
+      </w:r>
+      <w:proofErr w:type="spellEnd"/>
+      <w:r>
+        <w:t xml:space="preserve"> a Admin-Girardot</w:t>
       </w:r>
     </w:p>
     <w:p>
@@ -14509,7 +14693,21 @@
         <w:rPr>
           <w:lang w:val="es-CO"/>
         </w:rPr>
-        <w:t>utas Estáticas de Respaldo para el Router Pereira</w:t>
+        <w:t xml:space="preserve">utas Estáticas de Respaldo para el </w:t>
+      </w:r>
+      <w:proofErr w:type="spellStart"/>
+      <w:r>
+        <w:rPr>
+          <w:lang w:val="es-CO"/>
+        </w:rPr>
+        <w:t>Router</w:t>
+      </w:r>
+      <w:proofErr w:type="spellEnd"/>
+      <w:r>
+        <w:rPr>
+          <w:lang w:val="es-CO"/>
+        </w:rPr>
+        <w:t xml:space="preserve"> Pereira</w:t>
       </w:r>
     </w:p>
     <w:p>
@@ -14688,7 +14886,21 @@
         <w:rPr>
           <w:lang w:val="es-CO"/>
         </w:rPr>
-        <w:t>Respaldo a Admin-Girardot</w:t>
+        <w:t xml:space="preserve">Respaldo a </w:t>
+      </w:r>
+      <w:proofErr w:type="spellStart"/>
+      <w:r>
+        <w:rPr>
+          <w:lang w:val="es-CO"/>
+        </w:rPr>
+        <w:t>Admin</w:t>
+      </w:r>
+      <w:proofErr w:type="spellEnd"/>
+      <w:r>
+        <w:rPr>
+          <w:lang w:val="es-CO"/>
+        </w:rPr>
+        <w:t>-Girardot</w:t>
       </w:r>
     </w:p>
     <w:p>
@@ -14785,7 +14997,21 @@
         <w:rPr>
           <w:lang w:val="es-CO"/>
         </w:rPr>
-        <w:t>utas Estáticas de Respaldo para el Router Girardot</w:t>
+        <w:t xml:space="preserve">utas Estáticas de Respaldo para el </w:t>
+      </w:r>
+      <w:proofErr w:type="spellStart"/>
+      <w:r>
+        <w:rPr>
+          <w:lang w:val="es-CO"/>
+        </w:rPr>
+        <w:t>Router</w:t>
+      </w:r>
+      <w:proofErr w:type="spellEnd"/>
+      <w:r>
+        <w:rPr>
+          <w:lang w:val="es-CO"/>
+        </w:rPr>
+        <w:t xml:space="preserve"> Girardot</w:t>
       </w:r>
     </w:p>
     <w:p>
@@ -14963,7 +15189,21 @@
         <w:rPr>
           <w:lang w:val="es-CO"/>
         </w:rPr>
-        <w:t>Respaldo a Admin-Pereira</w:t>
+        <w:t xml:space="preserve">Respaldo a </w:t>
+      </w:r>
+      <w:proofErr w:type="spellStart"/>
+      <w:r>
+        <w:rPr>
+          <w:lang w:val="es-CO"/>
+        </w:rPr>
+        <w:t>Admin</w:t>
+      </w:r>
+      <w:proofErr w:type="spellEnd"/>
+      <w:r>
+        <w:rPr>
+          <w:lang w:val="es-CO"/>
+        </w:rPr>
+        <w:t>-Pereira</w:t>
       </w:r>
     </w:p>
     <w:p>
@@ -15068,7 +15308,25 @@
           <w:bCs/>
           <w:lang w:val="es-CO"/>
         </w:rPr>
-        <w:t>Redistribuir la Ruta de Salida a Internet en el Router Bogotá</w:t>
+        <w:t xml:space="preserve">Redistribuir la Ruta de Salida a Internet en el </w:t>
+      </w:r>
+      <w:proofErr w:type="spellStart"/>
+      <w:r>
+        <w:rPr>
+          <w:b/>
+          <w:bCs/>
+          <w:lang w:val="es-CO"/>
+        </w:rPr>
+        <w:t>Router</w:t>
+      </w:r>
+      <w:proofErr w:type="spellEnd"/>
+      <w:r>
+        <w:rPr>
+          <w:b/>
+          <w:bCs/>
+          <w:lang w:val="es-CO"/>
+        </w:rPr>
+        <w:t xml:space="preserve"> Bogotá</w:t>
       </w:r>
     </w:p>
     <w:p>
@@ -15370,8 +15628,16 @@
         <w:rPr>
           <w:lang w:val="es-ES"/>
         </w:rPr>
-        <w:t>un archivo para cada router</w:t>
-      </w:r>
+        <w:t xml:space="preserve">un archivo para cada </w:t>
+      </w:r>
+      <w:proofErr w:type="spellStart"/>
+      <w:r>
+        <w:rPr>
+          <w:lang w:val="es-ES"/>
+        </w:rPr>
+        <w:t>router</w:t>
+      </w:r>
+      <w:proofErr w:type="spellEnd"/>
       <w:r>
         <w:rPr>
           <w:lang w:val="es-ES"/>
@@ -17700,24 +17966,26 @@
         <w:rPr>
           <w:lang w:val="es-ES_tradnl"/>
         </w:rPr>
-      </w:pPr>
-      <w:r>
+        <w:sectPr>
+          <w:pgSz w:w="12242" w:h="15842" w:code="1"/>
+          <w:pgMar w:top="2268" w:right="1701" w:bottom="1729" w:left="1701" w:header="737" w:footer="737" w:gutter="0"/>
+          <w:cols w:space="708"/>
+          <w:docGrid w:linePitch="360"/>
+        </w:sectPr>
+      </w:pPr>
+    </w:p>
+    <w:p>
+      <w:pPr>
+        <w:pStyle w:val="Ttulo2"/>
         <w:rPr>
           <w:lang w:val="es-ES_tradnl"/>
         </w:rPr>
-        <w:br w:type="page"/>
-      </w:r>
+      </w:pPr>
       <w:r>
         <w:rPr>
           <w:lang w:val="es-ES_tradnl"/>
         </w:rPr>
         <w:lastRenderedPageBreak/>
-        <w:t xml:space="preserve">3.2  </w:t>
-      </w:r>
-      <w:r>
-        <w:rPr>
-          <w:lang w:val="es-ES_tradnl"/>
-        </w:rPr>
         <w:t xml:space="preserve">CONFIGURACIÓN DE </w:t>
       </w:r>
       <w:proofErr w:type="spellStart"/>
@@ -17860,7 +18128,7 @@
     </w:p>
     <w:tbl>
       <w:tblPr>
-        <w:tblW w:w="8896" w:type="dxa"/>
+        <w:tblW w:w="11609" w:type="dxa"/>
         <w:tblBorders>
           <w:top w:val="single" w:sz="12" w:space="0" w:color="000000"/>
           <w:left w:val="single" w:sz="12" w:space="0" w:color="000000"/>
@@ -17876,9 +18144,9 @@
         <w:gridCol w:w="1242"/>
         <w:gridCol w:w="1701"/>
         <w:gridCol w:w="1418"/>
-        <w:gridCol w:w="1559"/>
-        <w:gridCol w:w="1301"/>
-        <w:gridCol w:w="1675"/>
+        <w:gridCol w:w="2570"/>
+        <w:gridCol w:w="1701"/>
+        <w:gridCol w:w="2977"/>
       </w:tblGrid>
       <w:tr>
         <w:tc>
@@ -18015,7 +18283,7 @@
         </w:tc>
         <w:tc>
           <w:tcPr>
-            <w:tcW w:w="1559" w:type="dxa"/>
+            <w:tcW w:w="2570" w:type="dxa"/>
             <w:shd w:val="clear" w:color="auto" w:fill="0F243E"/>
           </w:tcPr>
           <w:p>
@@ -18046,7 +18314,7 @@
         </w:tc>
         <w:tc>
           <w:tcPr>
-            <w:tcW w:w="1301" w:type="dxa"/>
+            <w:tcW w:w="1701" w:type="dxa"/>
             <w:shd w:val="clear" w:color="auto" w:fill="0F243E"/>
           </w:tcPr>
           <w:p>
@@ -18077,7 +18345,7 @@
         </w:tc>
         <w:tc>
           <w:tcPr>
-            <w:tcW w:w="1675" w:type="dxa"/>
+            <w:tcW w:w="2977" w:type="dxa"/>
             <w:shd w:val="clear" w:color="auto" w:fill="0F243E"/>
           </w:tcPr>
           <w:p>
@@ -18116,6 +18384,7 @@
           <w:p>
             <w:pPr>
               <w:ind w:left="0" w:firstLine="0"/>
+              <w:jc w:val="center"/>
               <w:rPr>
                 <w:b/>
                 <w:lang w:val="es-ES"/>
@@ -18138,10 +18407,17 @@
           <w:p>
             <w:pPr>
               <w:ind w:left="0" w:firstLine="0"/>
-              <w:rPr>
-                <w:lang w:val="es-ES"/>
-              </w:rPr>
-            </w:pPr>
+              <w:jc w:val="center"/>
+              <w:rPr>
+                <w:lang w:val="es-ES"/>
+              </w:rPr>
+            </w:pPr>
+            <w:r>
+              <w:rPr>
+                <w:lang w:val="es-ES"/>
+              </w:rPr>
+              <w:t>1</w:t>
+            </w:r>
           </w:p>
         </w:tc>
         <w:tc>
@@ -18152,52 +18428,80 @@
           <w:p>
             <w:pPr>
               <w:ind w:left="0" w:firstLine="0"/>
-              <w:rPr>
-                <w:lang w:val="es-ES"/>
-              </w:rPr>
-            </w:pPr>
-          </w:p>
-        </w:tc>
-        <w:tc>
-          <w:tcPr>
-            <w:tcW w:w="1559" w:type="dxa"/>
+              <w:jc w:val="center"/>
+              <w:rPr>
+                <w:lang w:val="es-ES"/>
+              </w:rPr>
+            </w:pPr>
+            <w:r>
+              <w:rPr>
+                <w:lang w:val="es-ES"/>
+              </w:rPr>
+              <w:t>12</w:t>
+            </w:r>
+          </w:p>
+        </w:tc>
+        <w:tc>
+          <w:tcPr>
+            <w:tcW w:w="2570" w:type="dxa"/>
             <w:shd w:val="clear" w:color="auto" w:fill="auto"/>
           </w:tcPr>
           <w:p>
             <w:pPr>
               <w:ind w:left="0" w:firstLine="0"/>
-              <w:rPr>
-                <w:lang w:val="es-ES"/>
-              </w:rPr>
-            </w:pPr>
-          </w:p>
-        </w:tc>
-        <w:tc>
-          <w:tcPr>
-            <w:tcW w:w="1301" w:type="dxa"/>
+              <w:jc w:val="center"/>
+              <w:rPr>
+                <w:lang w:val="es-ES"/>
+              </w:rPr>
+            </w:pPr>
+            <w:r>
+              <w:rPr>
+                <w:lang w:val="es-ES"/>
+              </w:rPr>
+              <w:t>Ucundinamarca.edu.co</w:t>
+            </w:r>
+          </w:p>
+        </w:tc>
+        <w:tc>
+          <w:tcPr>
+            <w:tcW w:w="1701" w:type="dxa"/>
             <w:shd w:val="clear" w:color="auto" w:fill="auto"/>
           </w:tcPr>
           <w:p>
             <w:pPr>
               <w:ind w:left="0" w:firstLine="0"/>
-              <w:rPr>
-                <w:lang w:val="es-ES"/>
-              </w:rPr>
-            </w:pPr>
-          </w:p>
-        </w:tc>
-        <w:tc>
-          <w:tcPr>
-            <w:tcW w:w="1675" w:type="dxa"/>
+              <w:jc w:val="center"/>
+              <w:rPr>
+                <w:lang w:val="es-ES"/>
+              </w:rPr>
+            </w:pPr>
+            <w:r>
+              <w:rPr>
+                <w:lang w:val="es-ES"/>
+              </w:rPr>
+              <w:t>1</w:t>
+            </w:r>
+          </w:p>
+        </w:tc>
+        <w:tc>
+          <w:tcPr>
+            <w:tcW w:w="2977" w:type="dxa"/>
             <w:shd w:val="clear" w:color="auto" w:fill="auto"/>
           </w:tcPr>
           <w:p>
             <w:pPr>
               <w:ind w:left="0" w:firstLine="0"/>
-              <w:rPr>
-                <w:lang w:val="es-ES"/>
-              </w:rPr>
-            </w:pPr>
+              <w:jc w:val="center"/>
+              <w:rPr>
+                <w:lang w:val="es-ES"/>
+              </w:rPr>
+            </w:pPr>
+            <w:r>
+              <w:rPr>
+                <w:lang w:val="es-ES"/>
+              </w:rPr>
+              <w:t>redes</w:t>
+            </w:r>
           </w:p>
         </w:tc>
       </w:tr>
@@ -18210,6 +18514,7 @@
           <w:p>
             <w:pPr>
               <w:ind w:left="0" w:firstLine="0"/>
+              <w:jc w:val="center"/>
               <w:rPr>
                 <w:b/>
                 <w:lang w:val="es-ES"/>
@@ -18239,10 +18544,17 @@
           <w:p>
             <w:pPr>
               <w:ind w:left="0" w:firstLine="0"/>
-              <w:rPr>
-                <w:lang w:val="es-ES"/>
-              </w:rPr>
-            </w:pPr>
+              <w:jc w:val="center"/>
+              <w:rPr>
+                <w:lang w:val="es-ES"/>
+              </w:rPr>
+            </w:pPr>
+            <w:r>
+              <w:rPr>
+                <w:lang w:val="es-ES"/>
+              </w:rPr>
+              <w:t>1</w:t>
+            </w:r>
           </w:p>
         </w:tc>
         <w:tc>
@@ -18253,52 +18565,80 @@
           <w:p>
             <w:pPr>
               <w:ind w:left="0" w:firstLine="0"/>
-              <w:rPr>
-                <w:lang w:val="es-ES"/>
-              </w:rPr>
-            </w:pPr>
-          </w:p>
-        </w:tc>
-        <w:tc>
-          <w:tcPr>
-            <w:tcW w:w="1559" w:type="dxa"/>
+              <w:jc w:val="center"/>
+              <w:rPr>
+                <w:lang w:val="es-ES"/>
+              </w:rPr>
+            </w:pPr>
+            <w:r>
+              <w:rPr>
+                <w:lang w:val="es-ES"/>
+              </w:rPr>
+              <w:t>12</w:t>
+            </w:r>
+          </w:p>
+        </w:tc>
+        <w:tc>
+          <w:tcPr>
+            <w:tcW w:w="2570" w:type="dxa"/>
             <w:shd w:val="clear" w:color="auto" w:fill="auto"/>
           </w:tcPr>
           <w:p>
             <w:pPr>
               <w:ind w:left="0" w:firstLine="0"/>
-              <w:rPr>
-                <w:lang w:val="es-ES"/>
-              </w:rPr>
-            </w:pPr>
-          </w:p>
-        </w:tc>
-        <w:tc>
-          <w:tcPr>
-            <w:tcW w:w="1301" w:type="dxa"/>
+              <w:jc w:val="center"/>
+              <w:rPr>
+                <w:lang w:val="es-ES"/>
+              </w:rPr>
+            </w:pPr>
+            <w:r>
+              <w:rPr>
+                <w:lang w:val="es-ES"/>
+              </w:rPr>
+              <w:t>Ucundinamarca.edu.co</w:t>
+            </w:r>
+          </w:p>
+        </w:tc>
+        <w:tc>
+          <w:tcPr>
+            <w:tcW w:w="1701" w:type="dxa"/>
             <w:shd w:val="clear" w:color="auto" w:fill="auto"/>
           </w:tcPr>
           <w:p>
             <w:pPr>
               <w:ind w:left="0" w:firstLine="0"/>
-              <w:rPr>
-                <w:lang w:val="es-ES"/>
-              </w:rPr>
-            </w:pPr>
-          </w:p>
-        </w:tc>
-        <w:tc>
-          <w:tcPr>
-            <w:tcW w:w="1675" w:type="dxa"/>
+              <w:jc w:val="center"/>
+              <w:rPr>
+                <w:lang w:val="es-ES"/>
+              </w:rPr>
+            </w:pPr>
+            <w:r>
+              <w:rPr>
+                <w:lang w:val="es-ES"/>
+              </w:rPr>
+              <w:t>1</w:t>
+            </w:r>
+          </w:p>
+        </w:tc>
+        <w:tc>
+          <w:tcPr>
+            <w:tcW w:w="2977" w:type="dxa"/>
             <w:shd w:val="clear" w:color="auto" w:fill="auto"/>
           </w:tcPr>
           <w:p>
             <w:pPr>
               <w:ind w:left="0" w:firstLine="0"/>
-              <w:rPr>
-                <w:lang w:val="es-ES"/>
-              </w:rPr>
-            </w:pPr>
+              <w:jc w:val="center"/>
+              <w:rPr>
+                <w:lang w:val="es-ES"/>
+              </w:rPr>
+            </w:pPr>
+            <w:r>
+              <w:rPr>
+                <w:lang w:val="es-ES"/>
+              </w:rPr>
+              <w:t>redes</w:t>
+            </w:r>
           </w:p>
         </w:tc>
       </w:tr>
@@ -18311,6 +18651,7 @@
           <w:p>
             <w:pPr>
               <w:ind w:left="0" w:firstLine="0"/>
+              <w:jc w:val="center"/>
               <w:rPr>
                 <w:b/>
                 <w:lang w:val="es-ES"/>
@@ -18333,10 +18674,17 @@
           <w:p>
             <w:pPr>
               <w:ind w:left="0" w:firstLine="0"/>
-              <w:rPr>
-                <w:lang w:val="es-ES"/>
-              </w:rPr>
-            </w:pPr>
+              <w:jc w:val="center"/>
+              <w:rPr>
+                <w:lang w:val="es-ES"/>
+              </w:rPr>
+            </w:pPr>
+            <w:r>
+              <w:rPr>
+                <w:lang w:val="es-ES"/>
+              </w:rPr>
+              <w:t>1</w:t>
+            </w:r>
           </w:p>
         </w:tc>
         <w:tc>
@@ -18347,52 +18695,80 @@
           <w:p>
             <w:pPr>
               <w:ind w:left="0" w:firstLine="0"/>
-              <w:rPr>
-                <w:lang w:val="es-ES"/>
-              </w:rPr>
-            </w:pPr>
-          </w:p>
-        </w:tc>
-        <w:tc>
-          <w:tcPr>
-            <w:tcW w:w="1559" w:type="dxa"/>
+              <w:jc w:val="center"/>
+              <w:rPr>
+                <w:lang w:val="es-ES"/>
+              </w:rPr>
+            </w:pPr>
+            <w:r>
+              <w:rPr>
+                <w:lang w:val="es-ES"/>
+              </w:rPr>
+              <w:t>11</w:t>
+            </w:r>
+          </w:p>
+        </w:tc>
+        <w:tc>
+          <w:tcPr>
+            <w:tcW w:w="2570" w:type="dxa"/>
             <w:shd w:val="clear" w:color="auto" w:fill="auto"/>
           </w:tcPr>
           <w:p>
             <w:pPr>
               <w:ind w:left="0" w:firstLine="0"/>
-              <w:rPr>
-                <w:lang w:val="es-ES"/>
-              </w:rPr>
-            </w:pPr>
-          </w:p>
-        </w:tc>
-        <w:tc>
-          <w:tcPr>
-            <w:tcW w:w="1301" w:type="dxa"/>
+              <w:jc w:val="center"/>
+              <w:rPr>
+                <w:lang w:val="es-ES"/>
+              </w:rPr>
+            </w:pPr>
+            <w:r>
+              <w:rPr>
+                <w:lang w:val="es-ES"/>
+              </w:rPr>
+              <w:t>Ucundinamarca.edu.co</w:t>
+            </w:r>
+          </w:p>
+        </w:tc>
+        <w:tc>
+          <w:tcPr>
+            <w:tcW w:w="1701" w:type="dxa"/>
             <w:shd w:val="clear" w:color="auto" w:fill="auto"/>
           </w:tcPr>
           <w:p>
             <w:pPr>
               <w:ind w:left="0" w:firstLine="0"/>
-              <w:rPr>
-                <w:lang w:val="es-ES"/>
-              </w:rPr>
-            </w:pPr>
-          </w:p>
-        </w:tc>
-        <w:tc>
-          <w:tcPr>
-            <w:tcW w:w="1675" w:type="dxa"/>
+              <w:jc w:val="center"/>
+              <w:rPr>
+                <w:lang w:val="es-ES"/>
+              </w:rPr>
+            </w:pPr>
+            <w:r>
+              <w:rPr>
+                <w:lang w:val="es-ES"/>
+              </w:rPr>
+              <w:t>1</w:t>
+            </w:r>
+          </w:p>
+        </w:tc>
+        <w:tc>
+          <w:tcPr>
+            <w:tcW w:w="2977" w:type="dxa"/>
             <w:shd w:val="clear" w:color="auto" w:fill="auto"/>
           </w:tcPr>
           <w:p>
             <w:pPr>
               <w:ind w:left="0" w:firstLine="0"/>
-              <w:rPr>
-                <w:lang w:val="es-ES"/>
-              </w:rPr>
-            </w:pPr>
+              <w:jc w:val="center"/>
+              <w:rPr>
+                <w:lang w:val="es-ES"/>
+              </w:rPr>
+            </w:pPr>
+            <w:r>
+              <w:rPr>
+                <w:lang w:val="es-ES"/>
+              </w:rPr>
+              <w:t>redes</w:t>
+            </w:r>
           </w:p>
         </w:tc>
       </w:tr>
@@ -18614,6 +18990,7 @@
           <w:b/>
           <w:lang w:val="es-ES_tradnl"/>
         </w:rPr>
+        <w:lastRenderedPageBreak/>
         <w:t>Sede</w:t>
       </w:r>
       <w:r>
@@ -19498,6 +19875,12 @@
         <w:rPr>
           <w:lang w:val="es-ES"/>
         </w:rPr>
+        <w:sectPr>
+          <w:pgSz w:w="15842" w:h="12242" w:orient="landscape" w:code="1"/>
+          <w:pgMar w:top="1701" w:right="2268" w:bottom="1701" w:left="1729" w:header="737" w:footer="737" w:gutter="0"/>
+          <w:cols w:space="708"/>
+          <w:docGrid w:linePitch="360"/>
+        </w:sectPr>
       </w:pPr>
       <w:r>
         <w:rPr>
@@ -19505,12 +19888,20 @@
         </w:rPr>
         <w:br w:type="page"/>
       </w:r>
+    </w:p>
+    <w:p>
+      <w:pPr>
+        <w:pStyle w:val="Ttulo2"/>
+        <w:rPr>
+          <w:lang w:val="es-ES"/>
+        </w:rPr>
+      </w:pPr>
       <w:r>
         <w:rPr>
           <w:lang w:val="es-ES"/>
         </w:rPr>
         <w:lastRenderedPageBreak/>
-        <w:t>3.5 SEGURIDAD DE PUERTO</w:t>
+        <w:t>SEGURIDAD DE PUERTO</w:t>
       </w:r>
     </w:p>
     <w:p>
@@ -19892,6 +20283,7 @@
         <w:rPr>
           <w:lang w:val="es-ES"/>
         </w:rPr>
+        <w:lastRenderedPageBreak/>
         <w:t xml:space="preserve">Un servidor TFTP para almacenar las configuraciones y IOS de todos los dispositivos de Red de la institución, identificado y configurado con la quinta dirección IP disponible en el segmento. </w:t>
       </w:r>
     </w:p>
@@ -19950,6 +20342,7 @@
     <w:tbl>
       <w:tblPr>
         <w:tblW w:w="9039" w:type="dxa"/>
+        <w:jc w:val="center"/>
         <w:tblBorders>
           <w:top w:val="single" w:sz="12" w:space="0" w:color="000000"/>
           <w:left w:val="single" w:sz="12" w:space="0" w:color="000000"/>
@@ -19969,6 +20362,9 @@
         <w:gridCol w:w="1560"/>
       </w:tblGrid>
       <w:tr>
+        <w:trPr>
+          <w:jc w:val="center"/>
+        </w:trPr>
         <w:tc>
           <w:tcPr>
             <w:tcW w:w="1668" w:type="dxa"/>
@@ -20151,6 +20547,9 @@
         </w:tc>
       </w:tr>
       <w:tr>
+        <w:trPr>
+          <w:jc w:val="center"/>
+        </w:trPr>
         <w:tc>
           <w:tcPr>
             <w:tcW w:w="1668" w:type="dxa"/>
@@ -20254,6 +20653,9 @@
         </w:tc>
       </w:tr>
       <w:tr>
+        <w:trPr>
+          <w:jc w:val="center"/>
+        </w:trPr>
         <w:tc>
           <w:tcPr>
             <w:tcW w:w="1668" w:type="dxa"/>
@@ -20357,6 +20759,9 @@
         </w:tc>
       </w:tr>
       <w:tr>
+        <w:trPr>
+          <w:jc w:val="center"/>
+        </w:trPr>
         <w:tc>
           <w:tcPr>
             <w:tcW w:w="1668" w:type="dxa"/>
@@ -20370,6 +20775,13 @@
                 <w:lang w:val="es-ES"/>
               </w:rPr>
             </w:pPr>
+            <w:r>
+              <w:rPr>
+                <w:b/>
+                <w:lang w:val="es-ES"/>
+              </w:rPr>
+              <w:t>FTP</w:t>
+            </w:r>
           </w:p>
         </w:tc>
         <w:tc>
@@ -20384,6 +20796,12 @@
                 <w:lang w:val="es-ES"/>
               </w:rPr>
             </w:pPr>
+            <w:r>
+              <w:rPr>
+                <w:lang w:val="es-ES"/>
+              </w:rPr>
+              <w:t>Bogotá</w:t>
+            </w:r>
           </w:p>
         </w:tc>
         <w:tc>
@@ -20398,6 +20816,12 @@
                 <w:lang w:val="es-ES"/>
               </w:rPr>
             </w:pPr>
+            <w:r>
+              <w:rPr>
+                <w:lang w:val="es-ES"/>
+              </w:rPr>
+              <w:t>FTP</w:t>
+            </w:r>
           </w:p>
         </w:tc>
         <w:tc>
@@ -20412,6 +20836,12 @@
                 <w:lang w:val="es-ES"/>
               </w:rPr>
             </w:pPr>
+            <w:r>
+              <w:rPr>
+                <w:lang w:val="es-ES"/>
+              </w:rPr>
+              <w:t>10.3.192.2</w:t>
+            </w:r>
           </w:p>
         </w:tc>
         <w:tc>
@@ -20425,10 +20855,19 @@
                 <w:lang w:val="es-ES"/>
               </w:rPr>
             </w:pPr>
+            <w:r>
+              <w:rPr>
+                <w:lang w:val="es-ES"/>
+              </w:rPr>
+              <w:t>F0/4</w:t>
+            </w:r>
           </w:p>
         </w:tc>
       </w:tr>
       <w:tr>
+        <w:trPr>
+          <w:jc w:val="center"/>
+        </w:trPr>
         <w:tc>
           <w:tcPr>
             <w:tcW w:w="1668" w:type="dxa"/>
@@ -20442,6 +20881,13 @@
                 <w:lang w:val="es-ES"/>
               </w:rPr>
             </w:pPr>
+            <w:r>
+              <w:rPr>
+                <w:b/>
+                <w:lang w:val="es-ES"/>
+              </w:rPr>
+              <w:t>MYSQL</w:t>
+            </w:r>
           </w:p>
         </w:tc>
         <w:tc>
@@ -20456,6 +20902,12 @@
                 <w:lang w:val="es-ES"/>
               </w:rPr>
             </w:pPr>
+            <w:r>
+              <w:rPr>
+                <w:lang w:val="es-ES"/>
+              </w:rPr>
+              <w:t>Bogotá</w:t>
+            </w:r>
           </w:p>
         </w:tc>
         <w:tc>
@@ -20470,6 +20922,14 @@
                 <w:lang w:val="es-ES"/>
               </w:rPr>
             </w:pPr>
+            <w:proofErr w:type="spellStart"/>
+            <w:r>
+              <w:rPr>
+                <w:lang w:val="es-ES"/>
+              </w:rPr>
+              <w:t>Mysql</w:t>
+            </w:r>
+            <w:proofErr w:type="spellEnd"/>
           </w:p>
         </w:tc>
         <w:tc>
@@ -20484,6 +20944,12 @@
                 <w:lang w:val="es-ES"/>
               </w:rPr>
             </w:pPr>
+            <w:r>
+              <w:rPr>
+                <w:lang w:val="es-ES"/>
+              </w:rPr>
+              <w:t>10.3.192.3</w:t>
+            </w:r>
           </w:p>
         </w:tc>
         <w:tc>
@@ -20497,10 +20963,19 @@
                 <w:lang w:val="es-ES"/>
               </w:rPr>
             </w:pPr>
+            <w:r>
+              <w:rPr>
+                <w:lang w:val="es-ES"/>
+              </w:rPr>
+              <w:t>F0/3</w:t>
+            </w:r>
           </w:p>
         </w:tc>
       </w:tr>
       <w:tr>
+        <w:trPr>
+          <w:jc w:val="center"/>
+        </w:trPr>
         <w:tc>
           <w:tcPr>
             <w:tcW w:w="1668" w:type="dxa"/>
@@ -20514,6 +20989,13 @@
                 <w:lang w:val="es-ES"/>
               </w:rPr>
             </w:pPr>
+            <w:r>
+              <w:rPr>
+                <w:b/>
+                <w:lang w:val="es-ES"/>
+              </w:rPr>
+              <w:t>HTTP</w:t>
+            </w:r>
           </w:p>
         </w:tc>
         <w:tc>
@@ -20528,6 +21010,12 @@
                 <w:lang w:val="es-ES"/>
               </w:rPr>
             </w:pPr>
+            <w:r>
+              <w:rPr>
+                <w:lang w:val="es-ES"/>
+              </w:rPr>
+              <w:t>Bogotá</w:t>
+            </w:r>
           </w:p>
         </w:tc>
         <w:tc>
@@ -20542,6 +21030,12 @@
                 <w:lang w:val="es-ES"/>
               </w:rPr>
             </w:pPr>
+            <w:r>
+              <w:rPr>
+                <w:lang w:val="es-ES"/>
+              </w:rPr>
+              <w:t>Web</w:t>
+            </w:r>
           </w:p>
         </w:tc>
         <w:tc>
@@ -20556,6 +21050,12 @@
                 <w:lang w:val="es-ES"/>
               </w:rPr>
             </w:pPr>
+            <w:r>
+              <w:rPr>
+                <w:lang w:val="es-ES"/>
+              </w:rPr>
+              <w:t>10.3.192.4</w:t>
+            </w:r>
           </w:p>
         </w:tc>
         <w:tc>
@@ -20569,10 +21069,19 @@
                 <w:lang w:val="es-ES"/>
               </w:rPr>
             </w:pPr>
+            <w:r>
+              <w:rPr>
+                <w:lang w:val="es-ES"/>
+              </w:rPr>
+              <w:t>F0/2</w:t>
+            </w:r>
           </w:p>
         </w:tc>
       </w:tr>
       <w:tr>
+        <w:trPr>
+          <w:jc w:val="center"/>
+        </w:trPr>
         <w:tc>
           <w:tcPr>
             <w:tcW w:w="1668" w:type="dxa"/>
@@ -20586,6 +21095,13 @@
                 <w:lang w:val="es-ES"/>
               </w:rPr>
             </w:pPr>
+            <w:r>
+              <w:rPr>
+                <w:b/>
+                <w:lang w:val="es-ES"/>
+              </w:rPr>
+              <w:t>TFTP</w:t>
+            </w:r>
           </w:p>
         </w:tc>
         <w:tc>
@@ -20600,6 +21116,12 @@
                 <w:lang w:val="es-ES"/>
               </w:rPr>
             </w:pPr>
+            <w:r>
+              <w:rPr>
+                <w:lang w:val="es-ES"/>
+              </w:rPr>
+              <w:t>Bogotá</w:t>
+            </w:r>
           </w:p>
         </w:tc>
         <w:tc>
@@ -20614,6 +21136,12 @@
                 <w:lang w:val="es-ES"/>
               </w:rPr>
             </w:pPr>
+            <w:r>
+              <w:rPr>
+                <w:lang w:val="es-ES"/>
+              </w:rPr>
+              <w:t>TFTP</w:t>
+            </w:r>
           </w:p>
         </w:tc>
         <w:tc>
@@ -20628,6 +21156,12 @@
                 <w:lang w:val="es-ES"/>
               </w:rPr>
             </w:pPr>
+            <w:r>
+              <w:rPr>
+                <w:lang w:val="es-ES"/>
+              </w:rPr>
+              <w:t>10.3.192.5</w:t>
+            </w:r>
           </w:p>
         </w:tc>
         <w:tc>
@@ -20641,6 +21175,12 @@
                 <w:lang w:val="es-ES"/>
               </w:rPr>
             </w:pPr>
+            <w:r>
+              <w:rPr>
+                <w:lang w:val="es-ES"/>
+              </w:rPr>
+              <w:t>F0/1</w:t>
+            </w:r>
           </w:p>
         </w:tc>
       </w:tr>
@@ -20762,6 +21302,67 @@
     </w:p>
     <w:p>
       <w:pPr>
+        <w:ind w:left="1216" w:firstLine="0"/>
+      </w:pPr>
+      <w:r>
+        <w:t xml:space="preserve">access-list 107 permit </w:t>
+      </w:r>
+      <w:proofErr w:type="spellStart"/>
+      <w:r>
+        <w:t>tcp</w:t>
+      </w:r>
+      <w:proofErr w:type="spellEnd"/>
+      <w:r>
+        <w:t xml:space="preserve"> 10.0.0.0 0.255.255.255 host 10.3.160.2 eq www access-list 107 deny </w:t>
+      </w:r>
+      <w:proofErr w:type="spellStart"/>
+      <w:r>
+        <w:t>ip</w:t>
+      </w:r>
+      <w:proofErr w:type="spellEnd"/>
+      <w:r>
+        <w:t xml:space="preserve"> any host 10.3.160.2 </w:t>
+      </w:r>
+    </w:p>
+    <w:p>
+      <w:pPr>
+        <w:ind w:left="1216" w:firstLine="0"/>
+      </w:pPr>
+      <w:r>
+        <w:t xml:space="preserve">access-list 107 permit </w:t>
+      </w:r>
+      <w:proofErr w:type="spellStart"/>
+      <w:r>
+        <w:t>tcp</w:t>
+      </w:r>
+      <w:proofErr w:type="spellEnd"/>
+      <w:r>
+        <w:t xml:space="preserve"> 10.0.0.0 0.255.255.255 host 10.3.192.130 eq www </w:t>
+      </w:r>
+    </w:p>
+    <w:p>
+      <w:pPr>
+        <w:ind w:left="1216" w:firstLine="0"/>
+      </w:pPr>
+      <w:r>
+        <w:t xml:space="preserve">access-list 107 deny </w:t>
+      </w:r>
+      <w:proofErr w:type="spellStart"/>
+      <w:r>
+        <w:t>ip</w:t>
+      </w:r>
+      <w:proofErr w:type="spellEnd"/>
+      <w:r>
+        <w:t xml:space="preserve"> any host 10.3.192.130</w:t>
+      </w:r>
+    </w:p>
+    <w:p>
+      <w:pPr>
+        <w:pStyle w:val="Prrafodelista"/>
+      </w:pPr>
+    </w:p>
+    <w:p>
+      <w:pPr>
         <w:numPr>
           <w:ilvl w:val="2"/>
           <w:numId w:val="21"/>
@@ -20815,10 +21416,71 @@
     </w:p>
     <w:p>
       <w:pPr>
+        <w:ind w:left="510" w:firstLine="0"/>
+        <w:rPr>
+          <w:lang w:val="es-ES"/>
+        </w:rPr>
+      </w:pPr>
+    </w:p>
+    <w:p>
+      <w:pPr>
+        <w:ind w:left="510" w:firstLine="0"/>
+        <w:rPr>
+          <w:lang w:val="es-ES"/>
+        </w:rPr>
+      </w:pPr>
+    </w:p>
+    <w:p>
+      <w:pPr>
+        <w:ind w:left="510" w:firstLine="0"/>
+      </w:pPr>
+      <w:r>
+        <w:t xml:space="preserve">access-list 107 permit </w:t>
+      </w:r>
+      <w:proofErr w:type="spellStart"/>
+      <w:r>
+        <w:t>tcp</w:t>
+      </w:r>
+      <w:proofErr w:type="spellEnd"/>
+      <w:r>
+        <w:t xml:space="preserve"> host 10.3.192.6 host 10.3.192.2 eq ftp</w:t>
+      </w:r>
+    </w:p>
+    <w:p>
+      <w:pPr>
+        <w:ind w:left="510" w:firstLine="0"/>
+      </w:pPr>
+      <w:r>
+        <w:t xml:space="preserve">access-list 107 permit </w:t>
+      </w:r>
+      <w:proofErr w:type="spellStart"/>
+      <w:r>
+        <w:t>tcp</w:t>
+      </w:r>
+      <w:proofErr w:type="spellEnd"/>
+      <w:r>
+        <w:t xml:space="preserve"> host 10.3.192.131 host 10.3.192.2 eq ftp</w:t>
+      </w:r>
+    </w:p>
+    <w:p>
+      <w:pPr>
+        <w:ind w:left="510" w:firstLine="0"/>
+      </w:pPr>
+      <w:r>
+        <w:t xml:space="preserve">access-list 107 deny </w:t>
+      </w:r>
+      <w:proofErr w:type="spellStart"/>
+      <w:r>
+        <w:t>tcp</w:t>
+      </w:r>
+      <w:proofErr w:type="spellEnd"/>
+      <w:r>
+        <w:t xml:space="preserve"> any host 10.3.192.2 eq ftp</w:t>
+      </w:r>
+    </w:p>
+    <w:p>
+      <w:pPr>
         <w:pStyle w:val="Prrafodelista"/>
-        <w:rPr>
-          <w:lang w:val="es-ES"/>
-        </w:rPr>
       </w:pPr>
     </w:p>
     <w:p>
@@ -20844,6 +21506,28 @@
         <w:rPr>
           <w:lang w:val="es-ES"/>
         </w:rPr>
+      </w:pPr>
+    </w:p>
+    <w:p>
+      <w:pPr>
+        <w:pStyle w:val="Prrafodelista"/>
+      </w:pPr>
+      <w:r>
+        <w:lastRenderedPageBreak/>
+        <w:t xml:space="preserve">access-list 107 permit </w:t>
+      </w:r>
+      <w:proofErr w:type="spellStart"/>
+      <w:r>
+        <w:t>tcp</w:t>
+      </w:r>
+      <w:proofErr w:type="spellEnd"/>
+      <w:r>
+        <w:t xml:space="preserve"> host 200.20.30.31 host 10.3.192.2 eq ftp</w:t>
+      </w:r>
+    </w:p>
+    <w:p>
+      <w:pPr>
+        <w:pStyle w:val="Prrafodelista"/>
       </w:pPr>
     </w:p>
     <w:p>
@@ -20894,6 +21578,14 @@
     </w:p>
     <w:p>
       <w:pPr>
+        <w:ind w:left="1712" w:firstLine="0"/>
+        <w:rPr>
+          <w:lang w:val="es-ES"/>
+        </w:rPr>
+      </w:pPr>
+    </w:p>
+    <w:p>
+      <w:pPr>
         <w:pStyle w:val="Prrafodelista"/>
         <w:rPr>
           <w:lang w:val="es-ES"/>
@@ -20919,10 +21611,79 @@
     </w:p>
     <w:p>
       <w:pPr>
+        <w:ind w:left="1216" w:firstLine="0"/>
+        <w:rPr>
+          <w:lang w:val="es-ES"/>
+        </w:rPr>
+      </w:pPr>
+    </w:p>
+    <w:p>
+      <w:pPr>
+        <w:ind w:left="1216" w:firstLine="0"/>
+      </w:pPr>
+      <w:r>
+        <w:t xml:space="preserve">access-list 107 permit </w:t>
+      </w:r>
+      <w:proofErr w:type="spellStart"/>
+      <w:r>
+        <w:t>tcp</w:t>
+      </w:r>
+      <w:proofErr w:type="spellEnd"/>
+      <w:r>
+        <w:t xml:space="preserve"> 10.3.192.0 0.0.0.127 host 10.3.192.3 eq www</w:t>
+      </w:r>
+    </w:p>
+    <w:p>
+      <w:pPr>
+        <w:ind w:left="1216" w:firstLine="0"/>
+      </w:pPr>
+      <w:r>
+        <w:t xml:space="preserve">access-list 107 permit </w:t>
+      </w:r>
+      <w:proofErr w:type="spellStart"/>
+      <w:r>
+        <w:t>tcp</w:t>
+      </w:r>
+      <w:proofErr w:type="spellEnd"/>
+      <w:r>
+        <w:t xml:space="preserve"> 10.3.192.128 0.0.0.63 host 10.3.192.3 eq www</w:t>
+      </w:r>
+    </w:p>
+    <w:p>
+      <w:pPr>
+        <w:ind w:left="1216" w:firstLine="0"/>
+      </w:pPr>
+      <w:r>
+        <w:t xml:space="preserve">access-list 107 permit </w:t>
+      </w:r>
+      <w:proofErr w:type="spellStart"/>
+      <w:r>
+        <w:t>tcp</w:t>
+      </w:r>
+      <w:proofErr w:type="spellEnd"/>
+      <w:r>
+        <w:t xml:space="preserve"> 10.3.160.0 0.0.15.255 host 10.3.192.3 eq www</w:t>
+      </w:r>
+    </w:p>
+    <w:p>
+      <w:pPr>
+        <w:ind w:left="1216" w:firstLine="0"/>
+      </w:pPr>
+      <w:r>
+        <w:t xml:space="preserve">access-list 107 deny </w:t>
+      </w:r>
+      <w:proofErr w:type="spellStart"/>
+      <w:r>
+        <w:t>ip</w:t>
+      </w:r>
+      <w:proofErr w:type="spellEnd"/>
+      <w:r>
+        <w:t xml:space="preserve"> any host 10.3.192.3</w:t>
+      </w:r>
+    </w:p>
+    <w:p>
+      <w:pPr>
         <w:pStyle w:val="Prrafodelista"/>
-        <w:rPr>
-          <w:lang w:val="es-ES"/>
-        </w:rPr>
       </w:pPr>
     </w:p>
     <w:p>
@@ -20944,10 +21705,179 @@
     </w:p>
     <w:p>
       <w:pPr>
+        <w:ind w:left="1712" w:firstLine="0"/>
+        <w:rPr>
+          <w:lang w:val="es-ES"/>
+        </w:rPr>
+      </w:pPr>
+    </w:p>
+    <w:p>
+      <w:pPr>
         <w:pStyle w:val="Prrafodelista"/>
-        <w:rPr>
-          <w:lang w:val="es-ES"/>
-        </w:rPr>
+        <w:ind w:left="510" w:firstLine="0"/>
+        <w:jc w:val="left"/>
+        <w:rPr>
+          <w:rFonts w:ascii="Times New Roman" w:hAnsi="Times New Roman"/>
+          <w:sz w:val="24"/>
+          <w:lang w:eastAsia="es-CO"/>
+        </w:rPr>
+      </w:pPr>
+      <w:r>
+        <w:rPr>
+          <w:rFonts w:ascii="Times New Roman" w:hAnsi="Times New Roman"/>
+          <w:sz w:val="24"/>
+          <w:lang w:eastAsia="es-CO"/>
+        </w:rPr>
+        <w:t xml:space="preserve">access-list 107 permit </w:t>
+      </w:r>
+      <w:proofErr w:type="spellStart"/>
+      <w:r>
+        <w:rPr>
+          <w:rFonts w:ascii="Times New Roman" w:hAnsi="Times New Roman"/>
+          <w:sz w:val="24"/>
+          <w:lang w:eastAsia="es-CO"/>
+        </w:rPr>
+        <w:t>tcp</w:t>
+      </w:r>
+      <w:proofErr w:type="spellEnd"/>
+      <w:r>
+        <w:rPr>
+          <w:rFonts w:ascii="Times New Roman" w:hAnsi="Times New Roman"/>
+          <w:sz w:val="24"/>
+          <w:lang w:eastAsia="es-CO"/>
+        </w:rPr>
+        <w:t xml:space="preserve"> 10.3.192.0 0.0.0.127 any eq telnet</w:t>
+      </w:r>
+    </w:p>
+    <w:p>
+      <w:pPr>
+        <w:pStyle w:val="Prrafodelista"/>
+        <w:ind w:left="510" w:firstLine="0"/>
+        <w:jc w:val="left"/>
+        <w:rPr>
+          <w:rFonts w:ascii="Times New Roman" w:hAnsi="Times New Roman"/>
+          <w:sz w:val="24"/>
+          <w:lang w:eastAsia="es-CO"/>
+        </w:rPr>
+      </w:pPr>
+      <w:r>
+        <w:rPr>
+          <w:rFonts w:ascii="Times New Roman" w:hAnsi="Times New Roman"/>
+          <w:sz w:val="24"/>
+          <w:lang w:eastAsia="es-CO"/>
+        </w:rPr>
+        <w:t xml:space="preserve">access-list 107 permit </w:t>
+      </w:r>
+      <w:proofErr w:type="spellStart"/>
+      <w:r>
+        <w:rPr>
+          <w:rFonts w:ascii="Times New Roman" w:hAnsi="Times New Roman"/>
+          <w:sz w:val="24"/>
+          <w:lang w:eastAsia="es-CO"/>
+        </w:rPr>
+        <w:t>tcp</w:t>
+      </w:r>
+      <w:proofErr w:type="spellEnd"/>
+      <w:r>
+        <w:rPr>
+          <w:rFonts w:ascii="Times New Roman" w:hAnsi="Times New Roman"/>
+          <w:sz w:val="24"/>
+          <w:lang w:eastAsia="es-CO"/>
+        </w:rPr>
+        <w:t xml:space="preserve"> 10.3.160.0 0.0.15.255 any eq telnet</w:t>
+      </w:r>
+    </w:p>
+    <w:p>
+      <w:pPr>
+        <w:pStyle w:val="Prrafodelista"/>
+        <w:ind w:left="510" w:firstLine="0"/>
+        <w:jc w:val="left"/>
+        <w:rPr>
+          <w:rFonts w:ascii="Times New Roman" w:hAnsi="Times New Roman"/>
+          <w:sz w:val="24"/>
+          <w:lang w:eastAsia="es-CO"/>
+        </w:rPr>
+      </w:pPr>
+      <w:r>
+        <w:rPr>
+          <w:rFonts w:ascii="Times New Roman" w:hAnsi="Times New Roman"/>
+          <w:sz w:val="24"/>
+          <w:lang w:eastAsia="es-CO"/>
+        </w:rPr>
+        <w:t xml:space="preserve">access-list 107 permit </w:t>
+      </w:r>
+      <w:proofErr w:type="spellStart"/>
+      <w:r>
+        <w:rPr>
+          <w:rFonts w:ascii="Times New Roman" w:hAnsi="Times New Roman"/>
+          <w:sz w:val="24"/>
+          <w:lang w:eastAsia="es-CO"/>
+        </w:rPr>
+        <w:t>tcp</w:t>
+      </w:r>
+      <w:proofErr w:type="spellEnd"/>
+      <w:r>
+        <w:rPr>
+          <w:rFonts w:ascii="Times New Roman" w:hAnsi="Times New Roman"/>
+          <w:sz w:val="24"/>
+          <w:lang w:eastAsia="es-CO"/>
+        </w:rPr>
+        <w:t xml:space="preserve"> 10.3.192.128 0.0.0.63 any eq telnet</w:t>
+      </w:r>
+    </w:p>
+    <w:p>
+      <w:pPr>
+        <w:pStyle w:val="Prrafodelista"/>
+        <w:ind w:left="510" w:firstLine="0"/>
+      </w:pPr>
+      <w:r>
+        <w:rPr>
+          <w:rFonts w:ascii="Times New Roman" w:hAnsi="Times New Roman"/>
+          <w:sz w:val="24"/>
+          <w:lang w:eastAsia="es-CO"/>
+        </w:rPr>
+        <w:t xml:space="preserve">access-list 107 deny </w:t>
+      </w:r>
+      <w:proofErr w:type="spellStart"/>
+      <w:r>
+        <w:rPr>
+          <w:rFonts w:ascii="Times New Roman" w:hAnsi="Times New Roman"/>
+          <w:sz w:val="24"/>
+          <w:lang w:eastAsia="es-CO"/>
+        </w:rPr>
+        <w:t>tcp</w:t>
+      </w:r>
+      <w:proofErr w:type="spellEnd"/>
+      <w:r>
+        <w:rPr>
+          <w:rFonts w:ascii="Times New Roman" w:hAnsi="Times New Roman"/>
+          <w:sz w:val="24"/>
+          <w:lang w:eastAsia="es-CO"/>
+        </w:rPr>
+        <w:t xml:space="preserve"> any </w:t>
+      </w:r>
+      <w:proofErr w:type="spellStart"/>
+      <w:r>
+        <w:rPr>
+          <w:rFonts w:ascii="Times New Roman" w:hAnsi="Times New Roman"/>
+          <w:sz w:val="24"/>
+          <w:lang w:eastAsia="es-CO"/>
+        </w:rPr>
+        <w:t>any</w:t>
+      </w:r>
+      <w:proofErr w:type="spellEnd"/>
+      <w:r>
+        <w:rPr>
+          <w:rFonts w:ascii="Times New Roman" w:hAnsi="Times New Roman"/>
+          <w:sz w:val="24"/>
+          <w:lang w:eastAsia="es-CO"/>
+        </w:rPr>
+        <w:t xml:space="preserve"> eq telnet</w:t>
+      </w:r>
+    </w:p>
+    <w:p>
+      <w:pPr>
+        <w:pStyle w:val="Prrafodelista"/>
       </w:pPr>
     </w:p>
     <w:p>
@@ -20985,6 +21915,16 @@
         <w:rPr>
           <w:lang w:val="es-ES"/>
         </w:rPr>
+      </w:pPr>
+      <w:r>
+        <w:rPr>
+          <w:lang w:val="es-ES"/>
+        </w:rPr>
+        <w:t xml:space="preserve"> </w:t>
+      </w:r>
+    </w:p>
+    <w:p>
+      <w:pPr>
         <w:sectPr>
           <w:pgSz w:w="12242" w:h="15842" w:code="1"/>
           <w:pgMar w:top="2268" w:right="1701" w:bottom="1729" w:left="1701" w:header="737" w:footer="737" w:gutter="0"/>
@@ -20993,10 +21933,15 @@
         </w:sectPr>
       </w:pPr>
       <w:r>
-        <w:rPr>
-          <w:lang w:val="es-ES"/>
-        </w:rPr>
-        <w:t xml:space="preserve"> </w:t>
+        <w:t xml:space="preserve">access-list 107 deny </w:t>
+      </w:r>
+      <w:proofErr w:type="spellStart"/>
+      <w:r>
+        <w:t>tcp</w:t>
+      </w:r>
+      <w:proofErr w:type="spellEnd"/>
+      <w:r>
+        <w:t xml:space="preserve"> any host 200.20.30.3 eq www</w:t>
       </w:r>
     </w:p>
     <w:p>
@@ -21115,8 +22060,30 @@
         <w:rPr>
           <w:lang w:val="es-ES"/>
         </w:rPr>
-        <w:t>Sede ______________</w:t>
-      </w:r>
+        <w:t xml:space="preserve">Sede </w:t>
+      </w:r>
+      <w:proofErr w:type="spellStart"/>
+      <w:r>
+        <w:rPr>
+          <w:lang w:val="es-ES"/>
+        </w:rPr>
+        <w:t>Bogota</w:t>
+      </w:r>
+      <w:proofErr w:type="spellEnd"/>
+    </w:p>
+    <w:p>
+      <w:pPr>
+        <w:rPr>
+          <w:lang w:val="es-ES"/>
+        </w:rPr>
+      </w:pPr>
+    </w:p>
+    <w:p>
+      <w:pPr>
+        <w:rPr>
+          <w:lang w:val="es-ES"/>
+        </w:rPr>
+      </w:pPr>
     </w:p>
     <w:p>
       <w:pPr>
@@ -21718,6 +22685,254 @@
           </w:p>
         </w:tc>
       </w:tr>
+    </w:tbl>
+    <w:p>
+      <w:pPr>
+        <w:pStyle w:val="Ttulo1"/>
+        <w:ind w:left="0"/>
+        <w:rPr>
+          <w:lang w:val="es-ES"/>
+        </w:rPr>
+      </w:pPr>
+    </w:p>
+    <w:p>
+      <w:pPr>
+        <w:pStyle w:val="Ttulo1"/>
+        <w:rPr>
+          <w:lang w:val="es-ES"/>
+        </w:rPr>
+      </w:pPr>
+      <w:r>
+        <w:rPr>
+          <w:lang w:val="es-ES"/>
+        </w:rPr>
+        <w:t>SEDE gIRARDOT</w:t>
+      </w:r>
+    </w:p>
+    <w:p>
+      <w:pPr>
+        <w:rPr>
+          <w:lang w:val="es-ES"/>
+        </w:rPr>
+      </w:pPr>
+    </w:p>
+    <w:p>
+      <w:pPr>
+        <w:rPr>
+          <w:lang w:val="es-ES"/>
+        </w:rPr>
+      </w:pPr>
+    </w:p>
+    <w:tbl>
+      <w:tblPr>
+        <w:tblW w:w="13593" w:type="dxa"/>
+        <w:tblBorders>
+          <w:top w:val="single" w:sz="12" w:space="0" w:color="000000"/>
+          <w:left w:val="single" w:sz="12" w:space="0" w:color="000000"/>
+          <w:bottom w:val="single" w:sz="12" w:space="0" w:color="000000"/>
+          <w:right w:val="single" w:sz="12" w:space="0" w:color="000000"/>
+          <w:insideH w:val="single" w:sz="4" w:space="0" w:color="auto"/>
+          <w:insideV w:val="single" w:sz="4" w:space="0" w:color="auto"/>
+        </w:tblBorders>
+        <w:tblLayout w:type="fixed"/>
+        <w:tblLook w:val="04A0" w:firstRow="1" w:lastRow="0" w:firstColumn="1" w:lastColumn="0" w:noHBand="0" w:noVBand="1"/>
+      </w:tblPr>
+      <w:tblGrid>
+        <w:gridCol w:w="2112"/>
+        <w:gridCol w:w="2126"/>
+        <w:gridCol w:w="3260"/>
+        <w:gridCol w:w="2693"/>
+        <w:gridCol w:w="1701"/>
+        <w:gridCol w:w="1701"/>
+      </w:tblGrid>
+      <w:tr>
+        <w:tc>
+          <w:tcPr>
+            <w:tcW w:w="2112" w:type="dxa"/>
+            <w:shd w:val="clear" w:color="auto" w:fill="0F243E"/>
+          </w:tcPr>
+          <w:p>
+            <w:pPr>
+              <w:ind w:left="0" w:firstLine="0"/>
+              <w:jc w:val="center"/>
+              <w:rPr>
+                <w:b/>
+                <w:bCs/>
+                <w:color w:val="FFFFFF"/>
+                <w:sz w:val="16"/>
+                <w:szCs w:val="16"/>
+                <w:lang w:val="es-ES"/>
+              </w:rPr>
+            </w:pPr>
+            <w:r>
+              <w:rPr>
+                <w:b/>
+                <w:bCs/>
+                <w:color w:val="FFFFFF"/>
+                <w:sz w:val="16"/>
+                <w:szCs w:val="16"/>
+                <w:lang w:val="es-ES"/>
+              </w:rPr>
+              <w:t>Nombre del Pool DHCP</w:t>
+            </w:r>
+          </w:p>
+        </w:tc>
+        <w:tc>
+          <w:tcPr>
+            <w:tcW w:w="2126" w:type="dxa"/>
+            <w:shd w:val="clear" w:color="auto" w:fill="0F243E"/>
+          </w:tcPr>
+          <w:p>
+            <w:pPr>
+              <w:ind w:left="0" w:firstLine="0"/>
+              <w:jc w:val="center"/>
+              <w:rPr>
+                <w:b/>
+                <w:bCs/>
+                <w:color w:val="FFFFFF"/>
+                <w:sz w:val="16"/>
+                <w:szCs w:val="16"/>
+                <w:lang w:val="es-ES"/>
+              </w:rPr>
+            </w:pPr>
+            <w:r>
+              <w:rPr>
+                <w:b/>
+                <w:bCs/>
+                <w:color w:val="FFFFFF"/>
+                <w:sz w:val="16"/>
+                <w:szCs w:val="16"/>
+                <w:lang w:val="es-ES"/>
+              </w:rPr>
+              <w:t>Dirección de Red / Máscara</w:t>
+            </w:r>
+          </w:p>
+        </w:tc>
+        <w:tc>
+          <w:tcPr>
+            <w:tcW w:w="3260" w:type="dxa"/>
+            <w:shd w:val="clear" w:color="auto" w:fill="0F243E"/>
+          </w:tcPr>
+          <w:p>
+            <w:pPr>
+              <w:ind w:left="0" w:firstLine="0"/>
+              <w:jc w:val="center"/>
+              <w:rPr>
+                <w:b/>
+                <w:bCs/>
+                <w:color w:val="FFFFFF"/>
+                <w:sz w:val="16"/>
+                <w:szCs w:val="16"/>
+                <w:lang w:val="es-ES"/>
+              </w:rPr>
+            </w:pPr>
+            <w:r>
+              <w:rPr>
+                <w:b/>
+                <w:bCs/>
+                <w:color w:val="FFFFFF"/>
+                <w:sz w:val="16"/>
+                <w:szCs w:val="16"/>
+                <w:lang w:val="es-ES"/>
+              </w:rPr>
+              <w:t>Direcciones Excluidas</w:t>
+            </w:r>
+          </w:p>
+        </w:tc>
+        <w:tc>
+          <w:tcPr>
+            <w:tcW w:w="2693" w:type="dxa"/>
+            <w:shd w:val="clear" w:color="auto" w:fill="0F243E"/>
+          </w:tcPr>
+          <w:p>
+            <w:pPr>
+              <w:ind w:left="0" w:firstLine="0"/>
+              <w:jc w:val="center"/>
+              <w:rPr>
+                <w:b/>
+                <w:bCs/>
+                <w:color w:val="FFFFFF"/>
+                <w:sz w:val="16"/>
+                <w:szCs w:val="16"/>
+                <w:lang w:val="es-ES"/>
+              </w:rPr>
+            </w:pPr>
+            <w:r>
+              <w:rPr>
+                <w:b/>
+                <w:bCs/>
+                <w:color w:val="FFFFFF"/>
+                <w:sz w:val="16"/>
+                <w:szCs w:val="16"/>
+                <w:lang w:val="es-ES"/>
+              </w:rPr>
+              <w:t>Nombre Dominio</w:t>
+            </w:r>
+          </w:p>
+        </w:tc>
+        <w:tc>
+          <w:tcPr>
+            <w:tcW w:w="1701" w:type="dxa"/>
+            <w:shd w:val="clear" w:color="auto" w:fill="0F243E"/>
+          </w:tcPr>
+          <w:p>
+            <w:pPr>
+              <w:ind w:left="0" w:firstLine="0"/>
+              <w:jc w:val="center"/>
+              <w:rPr>
+                <w:b/>
+                <w:bCs/>
+                <w:color w:val="FFFFFF"/>
+                <w:sz w:val="16"/>
+                <w:szCs w:val="16"/>
+                <w:lang w:val="es-ES"/>
+              </w:rPr>
+            </w:pPr>
+            <w:r>
+              <w:rPr>
+                <w:b/>
+                <w:bCs/>
+                <w:color w:val="FFFFFF"/>
+                <w:sz w:val="16"/>
+                <w:szCs w:val="16"/>
+                <w:lang w:val="es-ES"/>
+              </w:rPr>
+              <w:t>Gateway por defecto</w:t>
+            </w:r>
+          </w:p>
+        </w:tc>
+        <w:tc>
+          <w:tcPr>
+            <w:tcW w:w="1701" w:type="dxa"/>
+            <w:shd w:val="clear" w:color="auto" w:fill="0F243E"/>
+          </w:tcPr>
+          <w:p>
+            <w:pPr>
+              <w:ind w:left="0" w:firstLine="0"/>
+              <w:jc w:val="center"/>
+              <w:rPr>
+                <w:b/>
+                <w:bCs/>
+                <w:color w:val="FFFFFF"/>
+                <w:sz w:val="16"/>
+                <w:szCs w:val="16"/>
+                <w:lang w:val="es-ES"/>
+              </w:rPr>
+            </w:pPr>
+            <w:r>
+              <w:rPr>
+                <w:b/>
+                <w:bCs/>
+                <w:color w:val="FFFFFF"/>
+                <w:sz w:val="16"/>
+                <w:szCs w:val="16"/>
+                <w:lang w:val="es-ES"/>
+              </w:rPr>
+              <w:t>Servidor DNS</w:t>
+            </w:r>
+          </w:p>
+        </w:tc>
+      </w:tr>
       <w:tr>
         <w:tc>
           <w:tcPr>
@@ -21971,6 +23186,286 @@
           </w:p>
         </w:tc>
       </w:tr>
+    </w:tbl>
+    <w:p>
+      <w:pPr>
+        <w:rPr>
+          <w:lang w:val="es-ES"/>
+        </w:rPr>
+      </w:pPr>
+    </w:p>
+    <w:p>
+      <w:pPr>
+        <w:pStyle w:val="Ttulo1"/>
+        <w:rPr>
+          <w:lang w:val="es-ES"/>
+        </w:rPr>
+      </w:pPr>
+      <w:r>
+        <w:rPr>
+          <w:lang w:val="es-ES"/>
+        </w:rPr>
+        <w:br w:type="page"/>
+      </w:r>
+    </w:p>
+    <w:p>
+      <w:pPr>
+        <w:rPr>
+          <w:lang w:val="es-ES"/>
+        </w:rPr>
+      </w:pPr>
+    </w:p>
+    <w:p>
+      <w:pPr>
+        <w:rPr>
+          <w:lang w:val="es-ES"/>
+        </w:rPr>
+      </w:pPr>
+    </w:p>
+    <w:p>
+      <w:pPr>
+        <w:rPr>
+          <w:lang w:val="es-ES"/>
+        </w:rPr>
+      </w:pPr>
+      <w:r>
+        <w:rPr>
+          <w:lang w:val="es-ES"/>
+        </w:rPr>
+        <w:t>Sede Pereira</w:t>
+      </w:r>
+    </w:p>
+    <w:p>
+      <w:pPr>
+        <w:rPr>
+          <w:lang w:val="es-ES"/>
+        </w:rPr>
+      </w:pPr>
+    </w:p>
+    <w:p>
+      <w:pPr>
+        <w:rPr>
+          <w:lang w:val="es-ES"/>
+        </w:rPr>
+      </w:pPr>
+    </w:p>
+    <w:p>
+      <w:pPr>
+        <w:rPr>
+          <w:lang w:val="es-ES"/>
+        </w:rPr>
+      </w:pPr>
+    </w:p>
+    <w:tbl>
+      <w:tblPr>
+        <w:tblW w:w="13593" w:type="dxa"/>
+        <w:tblBorders>
+          <w:top w:val="single" w:sz="12" w:space="0" w:color="000000"/>
+          <w:left w:val="single" w:sz="12" w:space="0" w:color="000000"/>
+          <w:bottom w:val="single" w:sz="12" w:space="0" w:color="000000"/>
+          <w:right w:val="single" w:sz="12" w:space="0" w:color="000000"/>
+          <w:insideH w:val="single" w:sz="4" w:space="0" w:color="auto"/>
+          <w:insideV w:val="single" w:sz="4" w:space="0" w:color="auto"/>
+        </w:tblBorders>
+        <w:tblLayout w:type="fixed"/>
+        <w:tblLook w:val="04A0" w:firstRow="1" w:lastRow="0" w:firstColumn="1" w:lastColumn="0" w:noHBand="0" w:noVBand="1"/>
+      </w:tblPr>
+      <w:tblGrid>
+        <w:gridCol w:w="2112"/>
+        <w:gridCol w:w="2126"/>
+        <w:gridCol w:w="3260"/>
+        <w:gridCol w:w="2693"/>
+        <w:gridCol w:w="1701"/>
+        <w:gridCol w:w="1701"/>
+      </w:tblGrid>
+      <w:tr>
+        <w:tc>
+          <w:tcPr>
+            <w:tcW w:w="2112" w:type="dxa"/>
+            <w:shd w:val="clear" w:color="auto" w:fill="0F243E"/>
+          </w:tcPr>
+          <w:p>
+            <w:pPr>
+              <w:ind w:left="0" w:firstLine="0"/>
+              <w:jc w:val="center"/>
+              <w:rPr>
+                <w:b/>
+                <w:bCs/>
+                <w:color w:val="FFFFFF"/>
+                <w:sz w:val="16"/>
+                <w:szCs w:val="16"/>
+                <w:lang w:val="es-ES"/>
+              </w:rPr>
+            </w:pPr>
+            <w:r>
+              <w:rPr>
+                <w:b/>
+                <w:bCs/>
+                <w:color w:val="FFFFFF"/>
+                <w:sz w:val="16"/>
+                <w:szCs w:val="16"/>
+                <w:lang w:val="es-ES"/>
+              </w:rPr>
+              <w:t>Nombre del Pool DHCP</w:t>
+            </w:r>
+          </w:p>
+        </w:tc>
+        <w:tc>
+          <w:tcPr>
+            <w:tcW w:w="2126" w:type="dxa"/>
+            <w:shd w:val="clear" w:color="auto" w:fill="0F243E"/>
+          </w:tcPr>
+          <w:p>
+            <w:pPr>
+              <w:ind w:left="0" w:firstLine="0"/>
+              <w:jc w:val="center"/>
+              <w:rPr>
+                <w:b/>
+                <w:bCs/>
+                <w:color w:val="FFFFFF"/>
+                <w:sz w:val="16"/>
+                <w:szCs w:val="16"/>
+                <w:lang w:val="es-ES"/>
+              </w:rPr>
+            </w:pPr>
+            <w:r>
+              <w:rPr>
+                <w:b/>
+                <w:bCs/>
+                <w:color w:val="FFFFFF"/>
+                <w:sz w:val="16"/>
+                <w:szCs w:val="16"/>
+                <w:lang w:val="es-ES"/>
+              </w:rPr>
+              <w:t>Dirección de Red / Máscara</w:t>
+            </w:r>
+          </w:p>
+        </w:tc>
+        <w:tc>
+          <w:tcPr>
+            <w:tcW w:w="3260" w:type="dxa"/>
+            <w:shd w:val="clear" w:color="auto" w:fill="0F243E"/>
+          </w:tcPr>
+          <w:p>
+            <w:pPr>
+              <w:ind w:left="0" w:firstLine="0"/>
+              <w:jc w:val="center"/>
+              <w:rPr>
+                <w:b/>
+                <w:bCs/>
+                <w:color w:val="FFFFFF"/>
+                <w:sz w:val="16"/>
+                <w:szCs w:val="16"/>
+                <w:lang w:val="es-ES"/>
+              </w:rPr>
+            </w:pPr>
+            <w:r>
+              <w:rPr>
+                <w:b/>
+                <w:bCs/>
+                <w:color w:val="FFFFFF"/>
+                <w:sz w:val="16"/>
+                <w:szCs w:val="16"/>
+                <w:lang w:val="es-ES"/>
+              </w:rPr>
+              <w:t>Direcciones Excluidas</w:t>
+            </w:r>
+          </w:p>
+        </w:tc>
+        <w:tc>
+          <w:tcPr>
+            <w:tcW w:w="2693" w:type="dxa"/>
+            <w:shd w:val="clear" w:color="auto" w:fill="0F243E"/>
+          </w:tcPr>
+          <w:p>
+            <w:pPr>
+              <w:ind w:left="0" w:firstLine="0"/>
+              <w:jc w:val="center"/>
+              <w:rPr>
+                <w:b/>
+                <w:bCs/>
+                <w:color w:val="FFFFFF"/>
+                <w:sz w:val="16"/>
+                <w:szCs w:val="16"/>
+                <w:lang w:val="es-ES"/>
+              </w:rPr>
+            </w:pPr>
+            <w:r>
+              <w:rPr>
+                <w:b/>
+                <w:bCs/>
+                <w:color w:val="FFFFFF"/>
+                <w:sz w:val="16"/>
+                <w:szCs w:val="16"/>
+                <w:lang w:val="es-ES"/>
+              </w:rPr>
+              <w:t>Nombre Dominio</w:t>
+            </w:r>
+          </w:p>
+        </w:tc>
+        <w:tc>
+          <w:tcPr>
+            <w:tcW w:w="1701" w:type="dxa"/>
+            <w:shd w:val="clear" w:color="auto" w:fill="0F243E"/>
+          </w:tcPr>
+          <w:p>
+            <w:pPr>
+              <w:ind w:left="0" w:firstLine="0"/>
+              <w:jc w:val="center"/>
+              <w:rPr>
+                <w:b/>
+                <w:bCs/>
+                <w:color w:val="FFFFFF"/>
+                <w:sz w:val="16"/>
+                <w:szCs w:val="16"/>
+                <w:lang w:val="es-ES"/>
+              </w:rPr>
+            </w:pPr>
+            <w:r>
+              <w:rPr>
+                <w:b/>
+                <w:bCs/>
+                <w:color w:val="FFFFFF"/>
+                <w:sz w:val="16"/>
+                <w:szCs w:val="16"/>
+                <w:lang w:val="es-ES"/>
+              </w:rPr>
+              <w:t>Gateway por defecto</w:t>
+            </w:r>
+          </w:p>
+        </w:tc>
+        <w:tc>
+          <w:tcPr>
+            <w:tcW w:w="1701" w:type="dxa"/>
+            <w:shd w:val="clear" w:color="auto" w:fill="0F243E"/>
+          </w:tcPr>
+          <w:p>
+            <w:pPr>
+              <w:ind w:left="0" w:firstLine="0"/>
+              <w:jc w:val="center"/>
+              <w:rPr>
+                <w:b/>
+                <w:bCs/>
+                <w:color w:val="FFFFFF"/>
+                <w:sz w:val="16"/>
+                <w:szCs w:val="16"/>
+                <w:lang w:val="es-ES"/>
+              </w:rPr>
+            </w:pPr>
+            <w:r>
+              <w:rPr>
+                <w:b/>
+                <w:bCs/>
+                <w:color w:val="FFFFFF"/>
+                <w:sz w:val="16"/>
+                <w:szCs w:val="16"/>
+                <w:lang w:val="es-ES"/>
+              </w:rPr>
+              <w:t>Servidor DNS</w:t>
+            </w:r>
+          </w:p>
+        </w:tc>
+      </w:tr>
       <w:tr>
         <w:tc>
           <w:tcPr>
@@ -22360,25 +23855,24 @@
     </w:tbl>
     <w:p>
       <w:pPr>
+        <w:rPr>
+          <w:lang w:val="es-ES"/>
+        </w:rPr>
+        <w:sectPr>
+          <w:pgSz w:w="15842" w:h="12242" w:orient="landscape" w:code="1"/>
+          <w:pgMar w:top="1701" w:right="2268" w:bottom="1701" w:left="1729" w:header="737" w:footer="737" w:gutter="0"/>
+          <w:cols w:space="708"/>
+          <w:docGrid w:linePitch="360"/>
+        </w:sectPr>
+      </w:pPr>
+    </w:p>
+    <w:p>
+      <w:pPr>
         <w:pStyle w:val="Ttulo1"/>
         <w:rPr>
           <w:lang w:val="es-ES"/>
         </w:rPr>
       </w:pPr>
-    </w:p>
-    <w:p>
-      <w:pPr>
-        <w:pStyle w:val="Ttulo1"/>
-        <w:rPr>
-          <w:lang w:val="es-ES"/>
-        </w:rPr>
-      </w:pPr>
-      <w:r>
-        <w:rPr>
-          <w:lang w:val="es-ES"/>
-        </w:rPr>
-        <w:br w:type="page"/>
-      </w:r>
       <w:r>
         <w:rPr>
           <w:lang w:val="es-ES"/>
@@ -22525,8 +24019,8 @@
       </w:pPr>
     </w:p>
     <w:sectPr>
-      <w:pgSz w:w="15842" w:h="12242" w:orient="landscape" w:code="1"/>
-      <w:pgMar w:top="1701" w:right="2268" w:bottom="1701" w:left="1729" w:header="737" w:footer="737" w:gutter="0"/>
+      <w:pgSz w:w="12242" w:h="15842" w:code="1"/>
+      <w:pgMar w:top="2268" w:right="1701" w:bottom="1729" w:left="1701" w:header="737" w:footer="737" w:gutter="0"/>
       <w:cols w:space="708"/>
       <w:docGrid w:linePitch="360"/>
     </w:sectPr>
@@ -22816,7 +24310,7 @@
         <v:path o:extrusionok="f" gradientshapeok="t" o:connecttype="rect"/>
         <o:lock v:ext="edit" aspectratio="t"/>
       </v:shapetype>
-      <v:shape id="_x0000_i1049" type="#_x0000_t75" style="width:11.25pt;height:11.25pt" o:bullet="t">
+      <v:shape id="_x0000_i1033" type="#_x0000_t75" style="width:10.75pt;height:10.75pt" o:bullet="t">
         <v:imagedata r:id="rId1" o:title="BD14565_"/>
       </v:shape>
     </w:pict>
@@ -27992,6 +29486,7 @@
     <w:lsdException w:name="Subtitle" w:qFormat="1"/>
     <w:lsdException w:name="Strong" w:qFormat="1"/>
     <w:lsdException w:name="Emphasis" w:qFormat="1"/>
+    <w:lsdException w:name="Normal (Web)" w:uiPriority="99"/>
     <w:lsdException w:name="Normal Table" w:semiHidden="1" w:unhideWhenUsed="1"/>
     <w:lsdException w:name="Table Simple 1" w:semiHidden="1" w:unhideWhenUsed="1"/>
     <w:lsdException w:name="Table Simple 2" w:semiHidden="1" w:unhideWhenUsed="1"/>
@@ -28558,6 +30053,7 @@
   <w:style w:type="paragraph" w:styleId="NormalWeb">
     <w:name w:val="Normal (Web)"/>
     <w:basedOn w:val="Normal"/>
+    <w:uiPriority w:val="99"/>
     <w:rsid w:val="0020287F"/>
     <w:pPr>
       <w:spacing w:before="100" w:beforeAutospacing="1" w:after="100" w:afterAutospacing="1"/>

</xml_diff>